<commit_message>
Update Database + Patient Questionnaire
</commit_message>
<xml_diff>
--- a/FINAL PROJECT REPORT.docx
+++ b/FINAL PROJECT REPORT.docx
@@ -1003,6 +1003,7 @@
         <w:sdtPr>
           <w:rPr>
             <w:rFonts w:asciiTheme="minorHAnsi" w:hAnsiTheme="minorHAnsi"/>
+            <w:color w:val="000000"/>
             <w:sz w:val="22"/>
             <w:szCs w:val="22"/>
           </w:rPr>
@@ -1016,6 +1017,7 @@
           <w:r>
             <w:rPr>
               <w:rFonts w:asciiTheme="minorHAnsi" w:hAnsiTheme="minorHAnsi"/>
+              <w:color w:val="000000"/>
               <w:sz w:val="22"/>
               <w:szCs w:val="22"/>
             </w:rPr>
@@ -1096,10 +1098,20 @@
       <w:r>
         <w:rPr>
           <w:rFonts w:asciiTheme="minorHAnsi" w:hAnsiTheme="minorHAnsi"/>
-          <w:sz w:val="22"/>
-          <w:szCs w:val="22"/>
-        </w:rPr>
-        <w:t>Periodic limb movements during sleep (PLMS) are involuntary, sleep-related phenomena characterized by periodic episodes of repetitive, stereotypical movements of the limbs</w:t>
+          <w:b/>
+          <w:bCs/>
+          <w:sz w:val="22"/>
+          <w:szCs w:val="22"/>
+        </w:rPr>
+        <w:t>Periodic limb movements during sleep (PLMS)</w:t>
+      </w:r>
+      <w:r>
+        <w:rPr>
+          <w:rFonts w:asciiTheme="minorHAnsi" w:hAnsiTheme="minorHAnsi"/>
+          <w:sz w:val="22"/>
+          <w:szCs w:val="22"/>
+        </w:rPr>
+        <w:t xml:space="preserve"> are involuntary, sleep-related phenomena characterized by periodic episodes of repetitive, stereotypical movements of the limbs</w:t>
       </w:r>
       <w:r>
         <w:rPr>
@@ -1155,7 +1167,7 @@
           <w:sz w:val="22"/>
           <w:szCs w:val="22"/>
         </w:rPr>
-        <w:t>nd poor concentration and work performance in adults.</w:t>
+        <w:t>nd poor concentration and work performance in adults</w:t>
       </w:r>
       <w:r>
         <w:rPr>
@@ -1169,6 +1181,7 @@
         <w:sdtPr>
           <w:rPr>
             <w:rFonts w:asciiTheme="minorHAnsi" w:hAnsiTheme="minorHAnsi"/>
+            <w:color w:val="000000"/>
             <w:sz w:val="22"/>
             <w:szCs w:val="22"/>
           </w:rPr>
@@ -1182,6 +1195,7 @@
           <w:r>
             <w:rPr>
               <w:rFonts w:asciiTheme="minorHAnsi" w:hAnsiTheme="minorHAnsi"/>
+              <w:color w:val="000000"/>
               <w:sz w:val="22"/>
               <w:szCs w:val="22"/>
             </w:rPr>
@@ -1189,16 +1203,14 @@
           </w:r>
         </w:sdtContent>
       </w:sdt>
-    </w:p>
-    <w:p>
-      <w:pPr>
-        <w:spacing w:line="240" w:lineRule="auto"/>
-        <w:rPr>
-          <w:rFonts w:asciiTheme="minorHAnsi" w:hAnsiTheme="minorHAnsi"/>
-          <w:sz w:val="22"/>
-          <w:szCs w:val="22"/>
-        </w:rPr>
-      </w:pPr>
+      <w:r>
+        <w:rPr>
+          <w:rFonts w:asciiTheme="minorHAnsi" w:hAnsiTheme="minorHAnsi"/>
+          <w:sz w:val="22"/>
+          <w:szCs w:val="22"/>
+        </w:rPr>
+        <w:t xml:space="preserve">. </w:t>
+      </w:r>
       <w:r>
         <w:rPr>
           <w:rFonts w:asciiTheme="minorHAnsi" w:hAnsiTheme="minorHAnsi"/>
@@ -1257,6 +1269,7 @@
         <w:sdtPr>
           <w:rPr>
             <w:rFonts w:asciiTheme="minorHAnsi" w:hAnsiTheme="minorHAnsi"/>
+            <w:color w:val="000000"/>
             <w:sz w:val="22"/>
             <w:szCs w:val="22"/>
           </w:rPr>
@@ -1270,6 +1283,7 @@
           <w:r>
             <w:rPr>
               <w:rFonts w:asciiTheme="minorHAnsi" w:hAnsiTheme="minorHAnsi"/>
+              <w:color w:val="000000"/>
               <w:sz w:val="22"/>
               <w:szCs w:val="22"/>
             </w:rPr>
@@ -1349,6 +1363,7 @@
         <w:sdtPr>
           <w:rPr>
             <w:rFonts w:asciiTheme="minorHAnsi" w:hAnsiTheme="minorHAnsi"/>
+            <w:color w:val="000000"/>
             <w:sz w:val="22"/>
             <w:szCs w:val="22"/>
           </w:rPr>
@@ -1362,6 +1377,7 @@
           <w:r>
             <w:rPr>
               <w:rFonts w:asciiTheme="minorHAnsi" w:hAnsiTheme="minorHAnsi"/>
+              <w:color w:val="000000"/>
               <w:sz w:val="22"/>
               <w:szCs w:val="22"/>
             </w:rPr>
@@ -1411,18 +1427,16 @@
           <w:sz w:val="22"/>
           <w:szCs w:val="22"/>
         </w:rPr>
-        <w:t xml:space="preserve"> can sometime be sufficient to manage </w:t>
-      </w:r>
-      <w:proofErr w:type="gramStart"/>
-      <w:r>
-        <w:rPr>
-          <w:rFonts w:asciiTheme="minorHAnsi" w:hAnsiTheme="minorHAnsi"/>
-          <w:sz w:val="22"/>
-          <w:szCs w:val="22"/>
-        </w:rPr>
-        <w:t>these condition</w:t>
-      </w:r>
-      <w:proofErr w:type="gramEnd"/>
+        <w:t xml:space="preserve"> can sometime be sufficient to manage these condition</w:t>
+      </w:r>
+      <w:r>
+        <w:rPr>
+          <w:rFonts w:asciiTheme="minorHAnsi" w:hAnsiTheme="minorHAnsi"/>
+          <w:sz w:val="22"/>
+          <w:szCs w:val="22"/>
+        </w:rPr>
+        <w:t>s</w:t>
+      </w:r>
       <w:r>
         <w:rPr>
           <w:rFonts w:asciiTheme="minorHAnsi" w:hAnsiTheme="minorHAnsi"/>
@@ -1435,6 +1449,7 @@
         <w:sdtPr>
           <w:rPr>
             <w:rFonts w:asciiTheme="minorHAnsi" w:hAnsiTheme="minorHAnsi"/>
+            <w:color w:val="000000"/>
             <w:sz w:val="22"/>
             <w:szCs w:val="22"/>
           </w:rPr>
@@ -1448,6 +1463,7 @@
           <w:r>
             <w:rPr>
               <w:rFonts w:asciiTheme="minorHAnsi" w:hAnsiTheme="minorHAnsi"/>
+              <w:color w:val="000000"/>
               <w:sz w:val="22"/>
               <w:szCs w:val="22"/>
             </w:rPr>
@@ -1493,25 +1509,7 @@
           <w:sz w:val="22"/>
           <w:szCs w:val="22"/>
         </w:rPr>
-        <w:t xml:space="preserve"> often presents symptoms </w:t>
-      </w:r>
-      <w:proofErr w:type="gramStart"/>
-      <w:r>
-        <w:rPr>
-          <w:rFonts w:asciiTheme="minorHAnsi" w:hAnsiTheme="minorHAnsi"/>
-          <w:sz w:val="22"/>
-          <w:szCs w:val="22"/>
-        </w:rPr>
-        <w:t>similar to</w:t>
-      </w:r>
-      <w:proofErr w:type="gramEnd"/>
-      <w:r>
-        <w:rPr>
-          <w:rFonts w:asciiTheme="minorHAnsi" w:hAnsiTheme="minorHAnsi"/>
-          <w:sz w:val="22"/>
-          <w:szCs w:val="22"/>
-        </w:rPr>
-        <w:t xml:space="preserve"> </w:t>
+        <w:t xml:space="preserve"> often presents symptoms similar to </w:t>
       </w:r>
       <w:r>
         <w:rPr>
@@ -1543,7 +1541,7 @@
           <w:sz w:val="22"/>
           <w:szCs w:val="22"/>
         </w:rPr>
-        <w:t>is resource-intensive, requiring specialized equipment and trained personnel, which limits its accessibility</w:t>
+        <w:t>is resource-intensive, which limits its accessibility</w:t>
       </w:r>
       <w:r>
         <w:rPr>
@@ -1569,57 +1567,23 @@
         </w:rPr>
         <w:t>.</w:t>
       </w:r>
-      <w:r>
-        <w:rPr>
-          <w:rFonts w:asciiTheme="minorHAnsi" w:hAnsiTheme="minorHAnsi"/>
-          <w:sz w:val="22"/>
-          <w:szCs w:val="22"/>
-        </w:rPr>
-        <w:br/>
-      </w:r>
-      <w:r>
-        <w:rPr>
-          <w:rFonts w:asciiTheme="minorHAnsi" w:hAnsiTheme="minorHAnsi"/>
-          <w:sz w:val="22"/>
-          <w:szCs w:val="22"/>
-        </w:rPr>
-        <w:t xml:space="preserve">Development of consumer </w:t>
-      </w:r>
-      <w:proofErr w:type="spellStart"/>
-      <w:r>
-        <w:rPr>
-          <w:rFonts w:asciiTheme="minorHAnsi" w:hAnsiTheme="minorHAnsi"/>
-          <w:sz w:val="22"/>
-          <w:szCs w:val="22"/>
-        </w:rPr>
-        <w:t>wearables</w:t>
-      </w:r>
-      <w:proofErr w:type="spellEnd"/>
-      <w:r>
-        <w:rPr>
-          <w:rFonts w:asciiTheme="minorHAnsi" w:hAnsiTheme="minorHAnsi"/>
-          <w:sz w:val="22"/>
-          <w:szCs w:val="22"/>
-        </w:rPr>
-        <w:t xml:space="preserve"> is </w:t>
-      </w:r>
-      <w:proofErr w:type="spellStart"/>
-      <w:r>
-        <w:rPr>
-          <w:rFonts w:asciiTheme="minorHAnsi" w:hAnsiTheme="minorHAnsi"/>
-          <w:sz w:val="22"/>
-          <w:szCs w:val="22"/>
-        </w:rPr>
-        <w:t>becoming</w:t>
-      </w:r>
-      <w:proofErr w:type="spellEnd"/>
-      <w:r>
-        <w:rPr>
-          <w:rFonts w:asciiTheme="minorHAnsi" w:hAnsiTheme="minorHAnsi"/>
-          <w:sz w:val="22"/>
-          <w:szCs w:val="22"/>
-        </w:rPr>
-        <w:t xml:space="preserve"> </w:t>
+    </w:p>
+    <w:p>
+      <w:pPr>
+        <w:spacing w:line="240" w:lineRule="auto"/>
+        <w:rPr>
+          <w:rFonts w:asciiTheme="minorHAnsi" w:hAnsiTheme="minorHAnsi"/>
+          <w:sz w:val="22"/>
+          <w:szCs w:val="22"/>
+        </w:rPr>
+      </w:pPr>
+      <w:r>
+        <w:rPr>
+          <w:rFonts w:asciiTheme="minorHAnsi" w:hAnsiTheme="minorHAnsi"/>
+          <w:sz w:val="22"/>
+          <w:szCs w:val="22"/>
+        </w:rPr>
+        <w:t xml:space="preserve">Development of consumer wearables is becoming </w:t>
       </w:r>
       <w:proofErr w:type="spellStart"/>
       <w:r>
@@ -2029,6 +1993,7 @@
         <w:sdtPr>
           <w:rPr>
             <w:rFonts w:asciiTheme="minorHAnsi" w:hAnsiTheme="minorHAnsi"/>
+            <w:color w:val="000000"/>
             <w:sz w:val="22"/>
             <w:szCs w:val="22"/>
           </w:rPr>
@@ -2042,6 +2007,7 @@
           <w:r>
             <w:rPr>
               <w:rFonts w:asciiTheme="minorHAnsi" w:hAnsiTheme="minorHAnsi"/>
+              <w:color w:val="000000"/>
               <w:sz w:val="22"/>
               <w:szCs w:val="22"/>
             </w:rPr>
@@ -2059,382 +2025,6 @@
           <w:szCs w:val="22"/>
         </w:rPr>
       </w:pPr>
-      <w:r>
-        <w:rPr>
-          <w:rFonts w:asciiTheme="minorHAnsi" w:hAnsiTheme="minorHAnsi"/>
-          <w:sz w:val="22"/>
-          <w:szCs w:val="22"/>
-        </w:rPr>
-        <w:t>T</w:t>
-      </w:r>
-      <w:r>
-        <w:rPr>
-          <w:rFonts w:asciiTheme="minorHAnsi" w:hAnsiTheme="minorHAnsi"/>
-          <w:sz w:val="22"/>
-          <w:szCs w:val="22"/>
-        </w:rPr>
-        <w:t xml:space="preserve">he </w:t>
-      </w:r>
-      <w:proofErr w:type="spellStart"/>
-      <w:r>
-        <w:rPr>
-          <w:rFonts w:asciiTheme="minorHAnsi" w:hAnsiTheme="minorHAnsi"/>
-          <w:sz w:val="22"/>
-          <w:szCs w:val="22"/>
-        </w:rPr>
-        <w:t>aim</w:t>
-      </w:r>
-      <w:proofErr w:type="spellEnd"/>
-      <w:r>
-        <w:rPr>
-          <w:rFonts w:asciiTheme="minorHAnsi" w:hAnsiTheme="minorHAnsi"/>
-          <w:sz w:val="22"/>
-          <w:szCs w:val="22"/>
-        </w:rPr>
-        <w:t xml:space="preserve"> of </w:t>
-      </w:r>
-      <w:proofErr w:type="spellStart"/>
-      <w:r>
-        <w:rPr>
-          <w:rFonts w:asciiTheme="minorHAnsi" w:hAnsiTheme="minorHAnsi"/>
-          <w:sz w:val="22"/>
-          <w:szCs w:val="22"/>
-        </w:rPr>
-        <w:t>this</w:t>
-      </w:r>
-      <w:proofErr w:type="spellEnd"/>
-      <w:r>
-        <w:rPr>
-          <w:rFonts w:asciiTheme="minorHAnsi" w:hAnsiTheme="minorHAnsi"/>
-          <w:sz w:val="22"/>
-          <w:szCs w:val="22"/>
-        </w:rPr>
-        <w:t xml:space="preserve"> project is the </w:t>
-      </w:r>
-      <w:proofErr w:type="spellStart"/>
-      <w:r>
-        <w:rPr>
-          <w:rFonts w:asciiTheme="minorHAnsi" w:hAnsiTheme="minorHAnsi"/>
-          <w:sz w:val="22"/>
-          <w:szCs w:val="22"/>
-        </w:rPr>
-        <w:t>develop</w:t>
-      </w:r>
-      <w:r>
-        <w:rPr>
-          <w:rFonts w:asciiTheme="minorHAnsi" w:hAnsiTheme="minorHAnsi"/>
-          <w:sz w:val="22"/>
-          <w:szCs w:val="22"/>
-        </w:rPr>
-        <w:t>ment</w:t>
-      </w:r>
-      <w:proofErr w:type="spellEnd"/>
-      <w:r>
-        <w:rPr>
-          <w:rFonts w:asciiTheme="minorHAnsi" w:hAnsiTheme="minorHAnsi"/>
-          <w:sz w:val="22"/>
-          <w:szCs w:val="22"/>
-        </w:rPr>
-        <w:t xml:space="preserve"> of</w:t>
-      </w:r>
-      <w:r>
-        <w:rPr>
-          <w:rFonts w:asciiTheme="minorHAnsi" w:hAnsiTheme="minorHAnsi"/>
-          <w:sz w:val="22"/>
-          <w:szCs w:val="22"/>
-        </w:rPr>
-        <w:t xml:space="preserve"> a system</w:t>
-      </w:r>
-      <w:r>
-        <w:rPr>
-          <w:rFonts w:asciiTheme="minorHAnsi" w:hAnsiTheme="minorHAnsi"/>
-          <w:sz w:val="22"/>
-          <w:szCs w:val="22"/>
-        </w:rPr>
-        <w:t xml:space="preserve"> (a </w:t>
-      </w:r>
-      <w:proofErr w:type="spellStart"/>
-      <w:r>
-        <w:rPr>
-          <w:rFonts w:asciiTheme="minorHAnsi" w:hAnsiTheme="minorHAnsi"/>
-          <w:sz w:val="22"/>
-          <w:szCs w:val="22"/>
-        </w:rPr>
-        <w:t>dababase</w:t>
-      </w:r>
-      <w:proofErr w:type="spellEnd"/>
-      <w:r>
-        <w:rPr>
-          <w:rFonts w:asciiTheme="minorHAnsi" w:hAnsiTheme="minorHAnsi"/>
-          <w:sz w:val="22"/>
-          <w:szCs w:val="22"/>
-        </w:rPr>
-        <w:t xml:space="preserve"> </w:t>
-      </w:r>
-      <w:proofErr w:type="spellStart"/>
-      <w:r>
-        <w:rPr>
-          <w:rFonts w:asciiTheme="minorHAnsi" w:hAnsiTheme="minorHAnsi"/>
-          <w:sz w:val="22"/>
-          <w:szCs w:val="22"/>
-        </w:rPr>
-        <w:t>coupled</w:t>
-      </w:r>
-      <w:proofErr w:type="spellEnd"/>
-      <w:r>
-        <w:rPr>
-          <w:rFonts w:asciiTheme="minorHAnsi" w:hAnsiTheme="minorHAnsi"/>
-          <w:sz w:val="22"/>
-          <w:szCs w:val="22"/>
-        </w:rPr>
-        <w:t xml:space="preserve"> with user-friendly </w:t>
-      </w:r>
-      <w:proofErr w:type="spellStart"/>
-      <w:r>
-        <w:rPr>
-          <w:rFonts w:asciiTheme="minorHAnsi" w:hAnsiTheme="minorHAnsi"/>
-          <w:sz w:val="22"/>
-          <w:szCs w:val="22"/>
-        </w:rPr>
-        <w:t>interfaces</w:t>
-      </w:r>
-      <w:proofErr w:type="spellEnd"/>
-      <w:r>
-        <w:rPr>
-          <w:rFonts w:asciiTheme="minorHAnsi" w:hAnsiTheme="minorHAnsi"/>
-          <w:sz w:val="22"/>
-          <w:szCs w:val="22"/>
-        </w:rPr>
-        <w:t>)</w:t>
-      </w:r>
-      <w:r>
-        <w:rPr>
-          <w:rFonts w:asciiTheme="minorHAnsi" w:hAnsiTheme="minorHAnsi"/>
-          <w:sz w:val="22"/>
-          <w:szCs w:val="22"/>
-        </w:rPr>
-        <w:t xml:space="preserve"> that follows the </w:t>
-      </w:r>
-      <w:proofErr w:type="spellStart"/>
-      <w:r>
-        <w:rPr>
-          <w:rFonts w:asciiTheme="minorHAnsi" w:hAnsiTheme="minorHAnsi"/>
-          <w:sz w:val="22"/>
-          <w:szCs w:val="22"/>
-        </w:rPr>
-        <w:t>patient</w:t>
-      </w:r>
-      <w:proofErr w:type="spellEnd"/>
-      <w:r>
-        <w:rPr>
-          <w:rFonts w:asciiTheme="minorHAnsi" w:hAnsiTheme="minorHAnsi"/>
-          <w:sz w:val="22"/>
-          <w:szCs w:val="22"/>
-        </w:rPr>
-        <w:t xml:space="preserve"> from the first </w:t>
-      </w:r>
-      <w:proofErr w:type="spellStart"/>
-      <w:r>
-        <w:rPr>
-          <w:rFonts w:asciiTheme="minorHAnsi" w:hAnsiTheme="minorHAnsi"/>
-          <w:sz w:val="22"/>
-          <w:szCs w:val="22"/>
-        </w:rPr>
-        <w:t>visit</w:t>
-      </w:r>
-      <w:proofErr w:type="spellEnd"/>
-      <w:r>
-        <w:rPr>
-          <w:rFonts w:asciiTheme="minorHAnsi" w:hAnsiTheme="minorHAnsi"/>
-          <w:sz w:val="22"/>
-          <w:szCs w:val="22"/>
-        </w:rPr>
-        <w:t xml:space="preserve"> with the doctor</w:t>
-      </w:r>
-      <w:r>
-        <w:rPr>
-          <w:rFonts w:asciiTheme="minorHAnsi" w:hAnsiTheme="minorHAnsi"/>
-          <w:sz w:val="22"/>
-          <w:szCs w:val="22"/>
-        </w:rPr>
-        <w:t xml:space="preserve">, </w:t>
-      </w:r>
-      <w:proofErr w:type="spellStart"/>
-      <w:r>
-        <w:rPr>
-          <w:rFonts w:asciiTheme="minorHAnsi" w:hAnsiTheme="minorHAnsi"/>
-          <w:sz w:val="22"/>
-          <w:szCs w:val="22"/>
-        </w:rPr>
-        <w:t>aiding</w:t>
-      </w:r>
-      <w:proofErr w:type="spellEnd"/>
-      <w:r>
-        <w:rPr>
-          <w:rFonts w:asciiTheme="minorHAnsi" w:hAnsiTheme="minorHAnsi"/>
-          <w:sz w:val="22"/>
-          <w:szCs w:val="22"/>
-        </w:rPr>
-        <w:t xml:space="preserve"> the </w:t>
-      </w:r>
-      <w:proofErr w:type="spellStart"/>
-      <w:r>
-        <w:rPr>
-          <w:rFonts w:asciiTheme="minorHAnsi" w:hAnsiTheme="minorHAnsi"/>
-          <w:sz w:val="22"/>
-          <w:szCs w:val="22"/>
-        </w:rPr>
-        <w:t>diagnosis</w:t>
-      </w:r>
-      <w:proofErr w:type="spellEnd"/>
-      <w:r>
-        <w:rPr>
-          <w:rFonts w:asciiTheme="minorHAnsi" w:hAnsiTheme="minorHAnsi"/>
-          <w:sz w:val="22"/>
-          <w:szCs w:val="22"/>
-        </w:rPr>
-        <w:t xml:space="preserve"> of the </w:t>
-      </w:r>
-      <w:proofErr w:type="spellStart"/>
-      <w:r>
-        <w:rPr>
-          <w:rFonts w:asciiTheme="minorHAnsi" w:hAnsiTheme="minorHAnsi"/>
-          <w:sz w:val="22"/>
-          <w:szCs w:val="22"/>
-        </w:rPr>
-        <w:t>condition</w:t>
-      </w:r>
-      <w:proofErr w:type="spellEnd"/>
-      <w:r>
-        <w:rPr>
-          <w:rFonts w:asciiTheme="minorHAnsi" w:hAnsiTheme="minorHAnsi"/>
-          <w:sz w:val="22"/>
-          <w:szCs w:val="22"/>
-        </w:rPr>
-        <w:t xml:space="preserve">, </w:t>
-      </w:r>
-      <w:r>
-        <w:rPr>
-          <w:rFonts w:asciiTheme="minorHAnsi" w:hAnsiTheme="minorHAnsi"/>
-          <w:sz w:val="22"/>
-          <w:szCs w:val="22"/>
-        </w:rPr>
-        <w:t xml:space="preserve">to the </w:t>
-      </w:r>
-      <w:proofErr w:type="spellStart"/>
-      <w:r>
-        <w:rPr>
-          <w:rFonts w:asciiTheme="minorHAnsi" w:hAnsiTheme="minorHAnsi"/>
-          <w:sz w:val="22"/>
-          <w:szCs w:val="22"/>
-        </w:rPr>
-        <w:t>maintenance</w:t>
-      </w:r>
-      <w:proofErr w:type="spellEnd"/>
-      <w:r>
-        <w:rPr>
-          <w:rFonts w:asciiTheme="minorHAnsi" w:hAnsiTheme="minorHAnsi"/>
-          <w:sz w:val="22"/>
-          <w:szCs w:val="22"/>
-        </w:rPr>
-        <w:t xml:space="preserve"> p</w:t>
-      </w:r>
-      <w:proofErr w:type="spellStart"/>
-      <w:r>
-        <w:rPr>
-          <w:rFonts w:asciiTheme="minorHAnsi" w:hAnsiTheme="minorHAnsi"/>
-          <w:sz w:val="22"/>
-          <w:szCs w:val="22"/>
-        </w:rPr>
-        <w:t>hase</w:t>
-      </w:r>
-      <w:proofErr w:type="spellEnd"/>
-      <w:r>
-        <w:rPr>
-          <w:rFonts w:asciiTheme="minorHAnsi" w:hAnsiTheme="minorHAnsi"/>
-          <w:sz w:val="22"/>
-          <w:szCs w:val="22"/>
-        </w:rPr>
-        <w:t xml:space="preserve"> of the </w:t>
-      </w:r>
-      <w:proofErr w:type="spellStart"/>
-      <w:r>
-        <w:rPr>
-          <w:rFonts w:asciiTheme="minorHAnsi" w:hAnsiTheme="minorHAnsi"/>
-          <w:sz w:val="22"/>
-          <w:szCs w:val="22"/>
-        </w:rPr>
-        <w:t>disease</w:t>
-      </w:r>
-      <w:proofErr w:type="spellEnd"/>
-      <w:r>
-        <w:rPr>
-          <w:rFonts w:asciiTheme="minorHAnsi" w:hAnsiTheme="minorHAnsi"/>
-          <w:sz w:val="22"/>
-          <w:szCs w:val="22"/>
-        </w:rPr>
-        <w:t xml:space="preserve"> (</w:t>
-      </w:r>
-      <w:r>
-        <w:rPr>
-          <w:rFonts w:asciiTheme="minorHAnsi" w:hAnsiTheme="minorHAnsi"/>
-          <w:sz w:val="22"/>
-          <w:szCs w:val="22"/>
-        </w:rPr>
-        <w:t xml:space="preserve">monitoring the </w:t>
-      </w:r>
-      <w:proofErr w:type="spellStart"/>
-      <w:r>
-        <w:rPr>
-          <w:rFonts w:asciiTheme="minorHAnsi" w:hAnsiTheme="minorHAnsi"/>
-          <w:sz w:val="22"/>
-          <w:szCs w:val="22"/>
-        </w:rPr>
-        <w:t>effectiveness</w:t>
-      </w:r>
-      <w:proofErr w:type="spellEnd"/>
-      <w:r>
-        <w:rPr>
-          <w:rFonts w:asciiTheme="minorHAnsi" w:hAnsiTheme="minorHAnsi"/>
-          <w:sz w:val="22"/>
-          <w:szCs w:val="22"/>
-        </w:rPr>
-        <w:t xml:space="preserve"> of the </w:t>
-      </w:r>
-      <w:proofErr w:type="spellStart"/>
-      <w:r>
-        <w:rPr>
-          <w:rFonts w:asciiTheme="minorHAnsi" w:hAnsiTheme="minorHAnsi"/>
-          <w:sz w:val="22"/>
-          <w:szCs w:val="22"/>
-        </w:rPr>
-        <w:t>therapeutic</w:t>
-      </w:r>
-      <w:proofErr w:type="spellEnd"/>
-      <w:r>
-        <w:rPr>
-          <w:rFonts w:asciiTheme="minorHAnsi" w:hAnsiTheme="minorHAnsi"/>
-          <w:sz w:val="22"/>
-          <w:szCs w:val="22"/>
-        </w:rPr>
-        <w:t xml:space="preserve"> pla</w:t>
-      </w:r>
-      <w:r>
-        <w:rPr>
-          <w:rFonts w:asciiTheme="minorHAnsi" w:hAnsiTheme="minorHAnsi"/>
-          <w:sz w:val="22"/>
-          <w:szCs w:val="22"/>
-        </w:rPr>
-        <w:t>n</w:t>
-      </w:r>
-      <w:r>
-        <w:rPr>
-          <w:rFonts w:asciiTheme="minorHAnsi" w:hAnsiTheme="minorHAnsi"/>
-          <w:sz w:val="22"/>
-          <w:szCs w:val="22"/>
-        </w:rPr>
-        <w:t xml:space="preserve">). </w:t>
-      </w:r>
     </w:p>
     <w:p>
       <w:pPr>
@@ -2451,77 +2041,93 @@
           <w:sz w:val="22"/>
           <w:szCs w:val="22"/>
         </w:rPr>
-        <w:t xml:space="preserve">The </w:t>
-      </w:r>
-      <w:proofErr w:type="spellStart"/>
-      <w:r>
-        <w:rPr>
-          <w:rFonts w:asciiTheme="minorHAnsi" w:hAnsiTheme="minorHAnsi"/>
-          <w:sz w:val="22"/>
-          <w:szCs w:val="22"/>
-        </w:rPr>
-        <w:t>associated</w:t>
-      </w:r>
-      <w:proofErr w:type="spellEnd"/>
-      <w:r>
-        <w:rPr>
-          <w:rFonts w:asciiTheme="minorHAnsi" w:hAnsiTheme="minorHAnsi"/>
-          <w:sz w:val="22"/>
-          <w:szCs w:val="22"/>
-        </w:rPr>
-        <w:t xml:space="preserve"> database will serve as a centralized repository, enabling the systematic collection of data generated by the users, as well as documentation provided by both patients and doctors. Furthermore, the database will facilitate regular review and analysis of data, for both revision and decision-making </w:t>
-      </w:r>
-      <w:proofErr w:type="spellStart"/>
-      <w:r>
-        <w:rPr>
-          <w:rFonts w:asciiTheme="minorHAnsi" w:hAnsiTheme="minorHAnsi"/>
-          <w:sz w:val="22"/>
-          <w:szCs w:val="22"/>
-        </w:rPr>
-        <w:t>regarding</w:t>
-      </w:r>
-      <w:proofErr w:type="spellEnd"/>
-      <w:r>
-        <w:rPr>
-          <w:rFonts w:asciiTheme="minorHAnsi" w:hAnsiTheme="minorHAnsi"/>
-          <w:sz w:val="22"/>
-          <w:szCs w:val="22"/>
-        </w:rPr>
-        <w:t xml:space="preserve"> treatment </w:t>
-      </w:r>
-      <w:proofErr w:type="spellStart"/>
-      <w:r>
-        <w:rPr>
-          <w:rFonts w:asciiTheme="minorHAnsi" w:hAnsiTheme="minorHAnsi"/>
-          <w:sz w:val="22"/>
-          <w:szCs w:val="22"/>
-        </w:rPr>
-        <w:t>adjustments</w:t>
-      </w:r>
-      <w:proofErr w:type="spellEnd"/>
-      <w:r>
-        <w:rPr>
-          <w:rFonts w:asciiTheme="minorHAnsi" w:hAnsiTheme="minorHAnsi"/>
-          <w:sz w:val="22"/>
-          <w:szCs w:val="22"/>
-        </w:rPr>
-        <w:t>.</w:t>
-      </w:r>
-      <w:r>
-        <w:rPr>
-          <w:rFonts w:asciiTheme="minorHAnsi" w:hAnsiTheme="minorHAnsi"/>
-          <w:sz w:val="22"/>
-          <w:szCs w:val="22"/>
-        </w:rPr>
-        <w:br/>
-      </w:r>
-      <w:r>
-        <w:rPr>
-          <w:rFonts w:asciiTheme="minorHAnsi" w:hAnsiTheme="minorHAnsi"/>
-          <w:sz w:val="22"/>
-          <w:szCs w:val="22"/>
-        </w:rPr>
-        <w:t xml:space="preserve">The </w:t>
+        <w:t>T</w:t>
+      </w:r>
+      <w:r>
+        <w:rPr>
+          <w:rFonts w:asciiTheme="minorHAnsi" w:hAnsiTheme="minorHAnsi"/>
+          <w:sz w:val="22"/>
+          <w:szCs w:val="22"/>
+        </w:rPr>
+        <w:t xml:space="preserve">he aim of this project is the </w:t>
+      </w:r>
+      <w:proofErr w:type="spellStart"/>
+      <w:r>
+        <w:rPr>
+          <w:rFonts w:asciiTheme="minorHAnsi" w:hAnsiTheme="minorHAnsi"/>
+          <w:sz w:val="22"/>
+          <w:szCs w:val="22"/>
+        </w:rPr>
+        <w:t>develop</w:t>
+      </w:r>
+      <w:r>
+        <w:rPr>
+          <w:rFonts w:asciiTheme="minorHAnsi" w:hAnsiTheme="minorHAnsi"/>
+          <w:sz w:val="22"/>
+          <w:szCs w:val="22"/>
+        </w:rPr>
+        <w:t>ment</w:t>
+      </w:r>
+      <w:proofErr w:type="spellEnd"/>
+      <w:r>
+        <w:rPr>
+          <w:rFonts w:asciiTheme="minorHAnsi" w:hAnsiTheme="minorHAnsi"/>
+          <w:sz w:val="22"/>
+          <w:szCs w:val="22"/>
+        </w:rPr>
+        <w:t xml:space="preserve"> of</w:t>
+      </w:r>
+      <w:r>
+        <w:rPr>
+          <w:rFonts w:asciiTheme="minorHAnsi" w:hAnsiTheme="minorHAnsi"/>
+          <w:sz w:val="22"/>
+          <w:szCs w:val="22"/>
+        </w:rPr>
+        <w:t xml:space="preserve"> a system</w:t>
+      </w:r>
+      <w:r>
+        <w:rPr>
+          <w:rFonts w:asciiTheme="minorHAnsi" w:hAnsiTheme="minorHAnsi"/>
+          <w:sz w:val="22"/>
+          <w:szCs w:val="22"/>
+        </w:rPr>
+        <w:t xml:space="preserve"> (a </w:t>
+      </w:r>
+      <w:proofErr w:type="spellStart"/>
+      <w:r>
+        <w:rPr>
+          <w:rFonts w:asciiTheme="minorHAnsi" w:hAnsiTheme="minorHAnsi"/>
+          <w:sz w:val="22"/>
+          <w:szCs w:val="22"/>
+        </w:rPr>
+        <w:t>dababase</w:t>
+      </w:r>
+      <w:proofErr w:type="spellEnd"/>
+      <w:r>
+        <w:rPr>
+          <w:rFonts w:asciiTheme="minorHAnsi" w:hAnsiTheme="minorHAnsi"/>
+          <w:sz w:val="22"/>
+          <w:szCs w:val="22"/>
+        </w:rPr>
+        <w:t xml:space="preserve"> </w:t>
+      </w:r>
+      <w:proofErr w:type="spellStart"/>
+      <w:r>
+        <w:rPr>
+          <w:rFonts w:asciiTheme="minorHAnsi" w:hAnsiTheme="minorHAnsi"/>
+          <w:sz w:val="22"/>
+          <w:szCs w:val="22"/>
+        </w:rPr>
+        <w:t>coupled</w:t>
+      </w:r>
+      <w:proofErr w:type="spellEnd"/>
+      <w:r>
+        <w:rPr>
+          <w:rFonts w:asciiTheme="minorHAnsi" w:hAnsiTheme="minorHAnsi"/>
+          <w:sz w:val="22"/>
+          <w:szCs w:val="22"/>
+        </w:rPr>
+        <w:t xml:space="preserve"> with user-friendly </w:t>
       </w:r>
       <w:proofErr w:type="spellStart"/>
       <w:r>
@@ -2539,31 +2145,15 @@
           <w:sz w:val="22"/>
           <w:szCs w:val="22"/>
         </w:rPr>
-        <w:t xml:space="preserve"> will </w:t>
-      </w:r>
-      <w:r>
-        <w:rPr>
-          <w:rFonts w:asciiTheme="minorHAnsi" w:hAnsiTheme="minorHAnsi"/>
-          <w:sz w:val="22"/>
-          <w:szCs w:val="22"/>
-        </w:rPr>
-        <w:t>facilitate</w:t>
-      </w:r>
-      <w:r>
-        <w:rPr>
-          <w:rFonts w:asciiTheme="minorHAnsi" w:hAnsiTheme="minorHAnsi"/>
-          <w:sz w:val="22"/>
-          <w:szCs w:val="22"/>
-        </w:rPr>
-        <w:t xml:space="preserve"> </w:t>
-      </w:r>
-      <w:r>
-        <w:rPr>
-          <w:rFonts w:asciiTheme="minorHAnsi" w:hAnsiTheme="minorHAnsi"/>
-          <w:sz w:val="22"/>
-          <w:szCs w:val="22"/>
-        </w:rPr>
-        <w:t xml:space="preserve">the </w:t>
+        <w:t>)</w:t>
+      </w:r>
+      <w:r>
+        <w:rPr>
+          <w:rFonts w:asciiTheme="minorHAnsi" w:hAnsiTheme="minorHAnsi"/>
+          <w:sz w:val="22"/>
+          <w:szCs w:val="22"/>
+        </w:rPr>
+        <w:t xml:space="preserve"> that follows the </w:t>
       </w:r>
       <w:proofErr w:type="spellStart"/>
       <w:r>
@@ -2581,7 +2171,69 @@
           <w:sz w:val="22"/>
           <w:szCs w:val="22"/>
         </w:rPr>
-        <w:t xml:space="preserve"> in the monitoring of its </w:t>
+        <w:t xml:space="preserve"> from the first </w:t>
+      </w:r>
+      <w:proofErr w:type="spellStart"/>
+      <w:r>
+        <w:rPr>
+          <w:rFonts w:asciiTheme="minorHAnsi" w:hAnsiTheme="minorHAnsi"/>
+          <w:sz w:val="22"/>
+          <w:szCs w:val="22"/>
+        </w:rPr>
+        <w:t>visit</w:t>
+      </w:r>
+      <w:proofErr w:type="spellEnd"/>
+      <w:r>
+        <w:rPr>
+          <w:rFonts w:asciiTheme="minorHAnsi" w:hAnsiTheme="minorHAnsi"/>
+          <w:sz w:val="22"/>
+          <w:szCs w:val="22"/>
+        </w:rPr>
+        <w:t xml:space="preserve"> with the doctor</w:t>
+      </w:r>
+      <w:r>
+        <w:rPr>
+          <w:rFonts w:asciiTheme="minorHAnsi" w:hAnsiTheme="minorHAnsi"/>
+          <w:sz w:val="22"/>
+          <w:szCs w:val="22"/>
+        </w:rPr>
+        <w:t xml:space="preserve">, </w:t>
+      </w:r>
+      <w:proofErr w:type="spellStart"/>
+      <w:r>
+        <w:rPr>
+          <w:rFonts w:asciiTheme="minorHAnsi" w:hAnsiTheme="minorHAnsi"/>
+          <w:sz w:val="22"/>
+          <w:szCs w:val="22"/>
+        </w:rPr>
+        <w:t>aiding</w:t>
+      </w:r>
+      <w:proofErr w:type="spellEnd"/>
+      <w:r>
+        <w:rPr>
+          <w:rFonts w:asciiTheme="minorHAnsi" w:hAnsiTheme="minorHAnsi"/>
+          <w:sz w:val="22"/>
+          <w:szCs w:val="22"/>
+        </w:rPr>
+        <w:t xml:space="preserve"> the </w:t>
+      </w:r>
+      <w:proofErr w:type="spellStart"/>
+      <w:r>
+        <w:rPr>
+          <w:rFonts w:asciiTheme="minorHAnsi" w:hAnsiTheme="minorHAnsi"/>
+          <w:sz w:val="22"/>
+          <w:szCs w:val="22"/>
+        </w:rPr>
+        <w:t>diagnosis</w:t>
+      </w:r>
+      <w:proofErr w:type="spellEnd"/>
+      <w:r>
+        <w:rPr>
+          <w:rFonts w:asciiTheme="minorHAnsi" w:hAnsiTheme="minorHAnsi"/>
+          <w:sz w:val="22"/>
+          <w:szCs w:val="22"/>
+        </w:rPr>
+        <w:t xml:space="preserve"> of the </w:t>
       </w:r>
       <w:proofErr w:type="spellStart"/>
       <w:r>
@@ -2601,60 +2253,162 @@
         </w:rPr>
         <w:t xml:space="preserve">, </w:t>
       </w:r>
-      <w:proofErr w:type="spellStart"/>
-      <w:r>
-        <w:rPr>
-          <w:rFonts w:asciiTheme="minorHAnsi" w:hAnsiTheme="minorHAnsi"/>
-          <w:sz w:val="22"/>
-          <w:szCs w:val="22"/>
-        </w:rPr>
-        <w:t>enabling</w:t>
-      </w:r>
-      <w:proofErr w:type="spellEnd"/>
-      <w:r>
-        <w:rPr>
-          <w:rFonts w:asciiTheme="minorHAnsi" w:hAnsiTheme="minorHAnsi"/>
-          <w:sz w:val="22"/>
-          <w:szCs w:val="22"/>
-        </w:rPr>
-        <w:t xml:space="preserve"> </w:t>
-      </w:r>
-      <w:proofErr w:type="spellStart"/>
-      <w:r>
-        <w:rPr>
-          <w:rFonts w:asciiTheme="minorHAnsi" w:hAnsiTheme="minorHAnsi"/>
-          <w:sz w:val="22"/>
-          <w:szCs w:val="22"/>
-        </w:rPr>
-        <w:t>communication</w:t>
-      </w:r>
-      <w:proofErr w:type="spellEnd"/>
-      <w:r>
-        <w:rPr>
-          <w:rFonts w:asciiTheme="minorHAnsi" w:hAnsiTheme="minorHAnsi"/>
-          <w:sz w:val="22"/>
-          <w:szCs w:val="22"/>
-        </w:rPr>
-        <w:t xml:space="preserve"> and data sharing with the </w:t>
-      </w:r>
-      <w:proofErr w:type="spellStart"/>
-      <w:r>
-        <w:rPr>
-          <w:rFonts w:asciiTheme="minorHAnsi" w:hAnsiTheme="minorHAnsi"/>
-          <w:sz w:val="22"/>
-          <w:szCs w:val="22"/>
-        </w:rPr>
-        <w:t>healthcare</w:t>
-      </w:r>
-      <w:proofErr w:type="spellEnd"/>
-      <w:r>
-        <w:rPr>
-          <w:rFonts w:asciiTheme="minorHAnsi" w:hAnsiTheme="minorHAnsi"/>
-          <w:sz w:val="22"/>
-          <w:szCs w:val="22"/>
-        </w:rPr>
-        <w:t xml:space="preserve"> providers.</w:t>
-      </w:r>
+      <w:r>
+        <w:rPr>
+          <w:rFonts w:asciiTheme="minorHAnsi" w:hAnsiTheme="minorHAnsi"/>
+          <w:sz w:val="22"/>
+          <w:szCs w:val="22"/>
+        </w:rPr>
+        <w:t xml:space="preserve">to the </w:t>
+      </w:r>
+      <w:proofErr w:type="spellStart"/>
+      <w:r>
+        <w:rPr>
+          <w:rFonts w:asciiTheme="minorHAnsi" w:hAnsiTheme="minorHAnsi"/>
+          <w:sz w:val="22"/>
+          <w:szCs w:val="22"/>
+        </w:rPr>
+        <w:t>maintenance</w:t>
+      </w:r>
+      <w:proofErr w:type="spellEnd"/>
+      <w:r>
+        <w:rPr>
+          <w:rFonts w:asciiTheme="minorHAnsi" w:hAnsiTheme="minorHAnsi"/>
+          <w:sz w:val="22"/>
+          <w:szCs w:val="22"/>
+        </w:rPr>
+        <w:t xml:space="preserve"> p</w:t>
+      </w:r>
+      <w:proofErr w:type="spellStart"/>
+      <w:r>
+        <w:rPr>
+          <w:rFonts w:asciiTheme="minorHAnsi" w:hAnsiTheme="minorHAnsi"/>
+          <w:sz w:val="22"/>
+          <w:szCs w:val="22"/>
+        </w:rPr>
+        <w:t>hase</w:t>
+      </w:r>
+      <w:proofErr w:type="spellEnd"/>
+      <w:r>
+        <w:rPr>
+          <w:rFonts w:asciiTheme="minorHAnsi" w:hAnsiTheme="minorHAnsi"/>
+          <w:sz w:val="22"/>
+          <w:szCs w:val="22"/>
+        </w:rPr>
+        <w:t xml:space="preserve"> of the </w:t>
+      </w:r>
+      <w:proofErr w:type="spellStart"/>
+      <w:r>
+        <w:rPr>
+          <w:rFonts w:asciiTheme="minorHAnsi" w:hAnsiTheme="minorHAnsi"/>
+          <w:sz w:val="22"/>
+          <w:szCs w:val="22"/>
+        </w:rPr>
+        <w:t>disease</w:t>
+      </w:r>
+      <w:proofErr w:type="spellEnd"/>
+      <w:r>
+        <w:rPr>
+          <w:rFonts w:asciiTheme="minorHAnsi" w:hAnsiTheme="minorHAnsi"/>
+          <w:sz w:val="22"/>
+          <w:szCs w:val="22"/>
+        </w:rPr>
+        <w:t xml:space="preserve"> (</w:t>
+      </w:r>
+      <w:r>
+        <w:rPr>
+          <w:rFonts w:asciiTheme="minorHAnsi" w:hAnsiTheme="minorHAnsi"/>
+          <w:sz w:val="22"/>
+          <w:szCs w:val="22"/>
+        </w:rPr>
+        <w:t xml:space="preserve">monitoring the </w:t>
+      </w:r>
+      <w:proofErr w:type="spellStart"/>
+      <w:r>
+        <w:rPr>
+          <w:rFonts w:asciiTheme="minorHAnsi" w:hAnsiTheme="minorHAnsi"/>
+          <w:sz w:val="22"/>
+          <w:szCs w:val="22"/>
+        </w:rPr>
+        <w:t>effectiveness</w:t>
+      </w:r>
+      <w:proofErr w:type="spellEnd"/>
+      <w:r>
+        <w:rPr>
+          <w:rFonts w:asciiTheme="minorHAnsi" w:hAnsiTheme="minorHAnsi"/>
+          <w:sz w:val="22"/>
+          <w:szCs w:val="22"/>
+        </w:rPr>
+        <w:t xml:space="preserve"> of the </w:t>
+      </w:r>
+      <w:proofErr w:type="spellStart"/>
+      <w:r>
+        <w:rPr>
+          <w:rFonts w:asciiTheme="minorHAnsi" w:hAnsiTheme="minorHAnsi"/>
+          <w:sz w:val="22"/>
+          <w:szCs w:val="22"/>
+        </w:rPr>
+        <w:t>therapeutic</w:t>
+      </w:r>
+      <w:proofErr w:type="spellEnd"/>
+      <w:r>
+        <w:rPr>
+          <w:rFonts w:asciiTheme="minorHAnsi" w:hAnsiTheme="minorHAnsi"/>
+          <w:sz w:val="22"/>
+          <w:szCs w:val="22"/>
+        </w:rPr>
+        <w:t xml:space="preserve"> pla</w:t>
+      </w:r>
+      <w:r>
+        <w:rPr>
+          <w:rFonts w:asciiTheme="minorHAnsi" w:hAnsiTheme="minorHAnsi"/>
+          <w:sz w:val="22"/>
+          <w:szCs w:val="22"/>
+        </w:rPr>
+        <w:t>n</w:t>
+      </w:r>
+      <w:r>
+        <w:rPr>
+          <w:rFonts w:asciiTheme="minorHAnsi" w:hAnsiTheme="minorHAnsi"/>
+          <w:sz w:val="22"/>
+          <w:szCs w:val="22"/>
+        </w:rPr>
+        <w:t xml:space="preserve">). </w:t>
+      </w:r>
+      <w:r>
+        <w:rPr>
+          <w:rFonts w:asciiTheme="minorHAnsi" w:hAnsiTheme="minorHAnsi"/>
+          <w:sz w:val="22"/>
+          <w:szCs w:val="22"/>
+        </w:rPr>
+        <w:t>The associated database will serve as a centralized repository, enabling the systematic collection of data generated by the user</w:t>
+      </w:r>
+      <w:r>
+        <w:rPr>
+          <w:rFonts w:asciiTheme="minorHAnsi" w:hAnsiTheme="minorHAnsi"/>
+          <w:sz w:val="22"/>
+          <w:szCs w:val="22"/>
+        </w:rPr>
+        <w:t xml:space="preserve">s. </w:t>
+      </w:r>
+      <w:r>
+        <w:rPr>
+          <w:rFonts w:asciiTheme="minorHAnsi" w:hAnsiTheme="minorHAnsi"/>
+          <w:sz w:val="22"/>
+          <w:szCs w:val="22"/>
+        </w:rPr>
+        <w:t xml:space="preserve">Furthermore, the database will facilitate regular review and analysis of data, for both revision and decision-making regarding treatment </w:t>
+      </w:r>
+      <w:proofErr w:type="spellStart"/>
+      <w:r>
+        <w:rPr>
+          <w:rFonts w:asciiTheme="minorHAnsi" w:hAnsiTheme="minorHAnsi"/>
+          <w:sz w:val="22"/>
+          <w:szCs w:val="22"/>
+        </w:rPr>
+        <w:t>adjustments.</w:t>
+      </w:r>
+      <w:proofErr w:type="spellEnd"/>
     </w:p>
     <w:p>
       <w:pPr>
@@ -2671,18 +2425,16 @@
           <w:sz w:val="22"/>
           <w:szCs w:val="22"/>
         </w:rPr>
-        <w:br/>
-      </w:r>
-      <w:proofErr w:type="spellStart"/>
-      <w:r>
-        <w:rPr>
-          <w:rFonts w:asciiTheme="minorHAnsi" w:hAnsiTheme="minorHAnsi"/>
-          <w:sz w:val="22"/>
-          <w:szCs w:val="22"/>
-        </w:rPr>
-        <w:t>Diagnostic</w:t>
-      </w:r>
-      <w:proofErr w:type="spellEnd"/>
+        <w:t xml:space="preserve">The interfaces will </w:t>
+      </w:r>
+      <w:r>
+        <w:rPr>
+          <w:rFonts w:asciiTheme="minorHAnsi" w:hAnsiTheme="minorHAnsi"/>
+          <w:sz w:val="22"/>
+          <w:szCs w:val="22"/>
+        </w:rPr>
+        <w:t>facilitate</w:t>
+      </w:r>
       <w:r>
         <w:rPr>
           <w:rFonts w:asciiTheme="minorHAnsi" w:hAnsiTheme="minorHAnsi"/>
@@ -2691,22 +2443,112 @@
         </w:rPr>
         <w:t xml:space="preserve"> </w:t>
       </w:r>
-      <w:proofErr w:type="spellStart"/>
-      <w:r>
-        <w:rPr>
-          <w:rFonts w:asciiTheme="minorHAnsi" w:hAnsiTheme="minorHAnsi"/>
-          <w:sz w:val="22"/>
-          <w:szCs w:val="22"/>
-        </w:rPr>
-        <w:t>Phase</w:t>
-      </w:r>
-      <w:proofErr w:type="spellEnd"/>
+      <w:r>
+        <w:rPr>
+          <w:rFonts w:asciiTheme="minorHAnsi" w:hAnsiTheme="minorHAnsi"/>
+          <w:sz w:val="22"/>
+          <w:szCs w:val="22"/>
+        </w:rPr>
+        <w:t xml:space="preserve">the </w:t>
+      </w:r>
+      <w:proofErr w:type="spellStart"/>
+      <w:r>
+        <w:rPr>
+          <w:rFonts w:asciiTheme="minorHAnsi" w:hAnsiTheme="minorHAnsi"/>
+          <w:sz w:val="22"/>
+          <w:szCs w:val="22"/>
+        </w:rPr>
+        <w:t>patient</w:t>
+      </w:r>
+      <w:proofErr w:type="spellEnd"/>
+      <w:r>
+        <w:rPr>
+          <w:rFonts w:asciiTheme="minorHAnsi" w:hAnsiTheme="minorHAnsi"/>
+          <w:sz w:val="22"/>
+          <w:szCs w:val="22"/>
+        </w:rPr>
+        <w:t xml:space="preserve"> in the monitoring of its </w:t>
+      </w:r>
+      <w:proofErr w:type="spellStart"/>
+      <w:r>
+        <w:rPr>
+          <w:rFonts w:asciiTheme="minorHAnsi" w:hAnsiTheme="minorHAnsi"/>
+          <w:sz w:val="22"/>
+          <w:szCs w:val="22"/>
+        </w:rPr>
+        <w:t>condition</w:t>
+      </w:r>
+      <w:proofErr w:type="spellEnd"/>
+      <w:r>
+        <w:rPr>
+          <w:rFonts w:asciiTheme="minorHAnsi" w:hAnsiTheme="minorHAnsi"/>
+          <w:sz w:val="22"/>
+          <w:szCs w:val="22"/>
+        </w:rPr>
+        <w:t xml:space="preserve">, </w:t>
+      </w:r>
+      <w:proofErr w:type="spellStart"/>
+      <w:r>
+        <w:rPr>
+          <w:rFonts w:asciiTheme="minorHAnsi" w:hAnsiTheme="minorHAnsi"/>
+          <w:sz w:val="22"/>
+          <w:szCs w:val="22"/>
+        </w:rPr>
+        <w:t>enabling</w:t>
+      </w:r>
+      <w:proofErr w:type="spellEnd"/>
+      <w:r>
+        <w:rPr>
+          <w:rFonts w:asciiTheme="minorHAnsi" w:hAnsiTheme="minorHAnsi"/>
+          <w:sz w:val="22"/>
+          <w:szCs w:val="22"/>
+        </w:rPr>
+        <w:t xml:space="preserve"> </w:t>
+      </w:r>
+      <w:proofErr w:type="spellStart"/>
+      <w:r>
+        <w:rPr>
+          <w:rFonts w:asciiTheme="minorHAnsi" w:hAnsiTheme="minorHAnsi"/>
+          <w:sz w:val="22"/>
+          <w:szCs w:val="22"/>
+        </w:rPr>
+        <w:t>communication</w:t>
+      </w:r>
+      <w:proofErr w:type="spellEnd"/>
+      <w:r>
+        <w:rPr>
+          <w:rFonts w:asciiTheme="minorHAnsi" w:hAnsiTheme="minorHAnsi"/>
+          <w:sz w:val="22"/>
+          <w:szCs w:val="22"/>
+        </w:rPr>
+        <w:t xml:space="preserve"> and data sharing with the </w:t>
+      </w:r>
+      <w:proofErr w:type="spellStart"/>
+      <w:r>
+        <w:rPr>
+          <w:rFonts w:asciiTheme="minorHAnsi" w:hAnsiTheme="minorHAnsi"/>
+          <w:sz w:val="22"/>
+          <w:szCs w:val="22"/>
+        </w:rPr>
+        <w:t>healthcare</w:t>
+      </w:r>
+      <w:proofErr w:type="spellEnd"/>
+      <w:r>
+        <w:rPr>
+          <w:rFonts w:asciiTheme="minorHAnsi" w:hAnsiTheme="minorHAnsi"/>
+          <w:sz w:val="22"/>
+          <w:szCs w:val="22"/>
+        </w:rPr>
+        <w:t xml:space="preserve"> providers.</w:t>
+      </w:r>
     </w:p>
     <w:p>
       <w:pPr>
         <w:spacing w:line="240" w:lineRule="auto"/>
         <w:rPr>
           <w:rFonts w:asciiTheme="minorHAnsi" w:hAnsiTheme="minorHAnsi"/>
+          <w:i/>
+          <w:iCs/>
           <w:sz w:val="22"/>
           <w:szCs w:val="22"/>
         </w:rPr>
@@ -2714,24 +2556,30 @@
       <w:r>
         <w:rPr>
           <w:rFonts w:asciiTheme="minorHAnsi" w:hAnsiTheme="minorHAnsi"/>
-          <w:sz w:val="22"/>
-          <w:szCs w:val="22"/>
-        </w:rPr>
-        <w:t xml:space="preserve">The </w:t>
-      </w:r>
-      <w:proofErr w:type="spellStart"/>
-      <w:r>
-        <w:rPr>
-          <w:rFonts w:asciiTheme="minorHAnsi" w:hAnsiTheme="minorHAnsi"/>
-          <w:sz w:val="22"/>
-          <w:szCs w:val="22"/>
-        </w:rPr>
-        <w:t>diagnostic</w:t>
-      </w:r>
-      <w:proofErr w:type="spellEnd"/>
-      <w:r>
-        <w:rPr>
-          <w:rFonts w:asciiTheme="minorHAnsi" w:hAnsiTheme="minorHAnsi"/>
+          <w:i/>
+          <w:iCs/>
+          <w:sz w:val="22"/>
+          <w:szCs w:val="22"/>
+        </w:rPr>
+        <w:br/>
+      </w:r>
+      <w:proofErr w:type="spellStart"/>
+      <w:r>
+        <w:rPr>
+          <w:rFonts w:asciiTheme="minorHAnsi" w:hAnsiTheme="minorHAnsi"/>
+          <w:i/>
+          <w:iCs/>
+          <w:sz w:val="22"/>
+          <w:szCs w:val="22"/>
+        </w:rPr>
+        <w:t>Diagnostic</w:t>
+      </w:r>
+      <w:proofErr w:type="spellEnd"/>
+      <w:r>
+        <w:rPr>
+          <w:rFonts w:asciiTheme="minorHAnsi" w:hAnsiTheme="minorHAnsi"/>
+          <w:i/>
+          <w:iCs/>
           <w:sz w:val="22"/>
           <w:szCs w:val="22"/>
         </w:rPr>
@@ -2741,242 +2589,14 @@
       <w:r>
         <w:rPr>
           <w:rFonts w:asciiTheme="minorHAnsi" w:hAnsiTheme="minorHAnsi"/>
-          <w:sz w:val="22"/>
-          <w:szCs w:val="22"/>
-        </w:rPr>
-        <w:t>phase</w:t>
-      </w:r>
-      <w:proofErr w:type="spellEnd"/>
-      <w:r>
-        <w:rPr>
-          <w:rFonts w:asciiTheme="minorHAnsi" w:hAnsiTheme="minorHAnsi"/>
-          <w:sz w:val="22"/>
-          <w:szCs w:val="22"/>
-        </w:rPr>
-        <w:t xml:space="preserve"> </w:t>
-      </w:r>
-      <w:proofErr w:type="spellStart"/>
-      <w:r>
-        <w:rPr>
-          <w:rFonts w:asciiTheme="minorHAnsi" w:hAnsiTheme="minorHAnsi"/>
-          <w:sz w:val="22"/>
-          <w:szCs w:val="22"/>
-        </w:rPr>
-        <w:t>includes</w:t>
-      </w:r>
-      <w:proofErr w:type="spellEnd"/>
-      <w:r>
-        <w:rPr>
-          <w:rFonts w:asciiTheme="minorHAnsi" w:hAnsiTheme="minorHAnsi"/>
-          <w:sz w:val="22"/>
-          <w:szCs w:val="22"/>
-        </w:rPr>
-        <w:t xml:space="preserve"> </w:t>
-      </w:r>
-      <w:r>
-        <w:rPr>
-          <w:rFonts w:asciiTheme="minorHAnsi" w:hAnsiTheme="minorHAnsi"/>
-          <w:sz w:val="22"/>
-          <w:szCs w:val="22"/>
-        </w:rPr>
-        <w:t xml:space="preserve">an </w:t>
-      </w:r>
-      <w:proofErr w:type="spellStart"/>
-      <w:r>
-        <w:rPr>
-          <w:rFonts w:asciiTheme="minorHAnsi" w:hAnsiTheme="minorHAnsi"/>
-          <w:sz w:val="22"/>
-          <w:szCs w:val="22"/>
-        </w:rPr>
-        <w:t>at</w:t>
-      </w:r>
-      <w:proofErr w:type="spellEnd"/>
-      <w:r>
-        <w:rPr>
-          <w:rFonts w:asciiTheme="minorHAnsi" w:hAnsiTheme="minorHAnsi"/>
-          <w:sz w:val="22"/>
-          <w:szCs w:val="22"/>
-        </w:rPr>
-        <w:t>-home screening test</w:t>
-      </w:r>
-      <w:r>
-        <w:rPr>
-          <w:rFonts w:asciiTheme="minorHAnsi" w:hAnsiTheme="minorHAnsi"/>
-          <w:sz w:val="22"/>
-          <w:szCs w:val="22"/>
-        </w:rPr>
-        <w:t xml:space="preserve">, </w:t>
-      </w:r>
-      <w:proofErr w:type="spellStart"/>
-      <w:r>
-        <w:rPr>
-          <w:rFonts w:asciiTheme="minorHAnsi" w:hAnsiTheme="minorHAnsi"/>
-          <w:sz w:val="22"/>
-          <w:szCs w:val="22"/>
-        </w:rPr>
-        <w:t>eventually</w:t>
-      </w:r>
-      <w:proofErr w:type="spellEnd"/>
-      <w:r>
-        <w:rPr>
-          <w:rFonts w:asciiTheme="minorHAnsi" w:hAnsiTheme="minorHAnsi"/>
-          <w:sz w:val="22"/>
-          <w:szCs w:val="22"/>
-        </w:rPr>
-        <w:t xml:space="preserve"> </w:t>
-      </w:r>
-      <w:proofErr w:type="spellStart"/>
-      <w:r>
-        <w:rPr>
-          <w:rFonts w:asciiTheme="minorHAnsi" w:hAnsiTheme="minorHAnsi"/>
-          <w:sz w:val="22"/>
-          <w:szCs w:val="22"/>
-        </w:rPr>
-        <w:t>supported</w:t>
-      </w:r>
-      <w:proofErr w:type="spellEnd"/>
-      <w:r>
-        <w:rPr>
-          <w:rFonts w:asciiTheme="minorHAnsi" w:hAnsiTheme="minorHAnsi"/>
-          <w:sz w:val="22"/>
-          <w:szCs w:val="22"/>
-        </w:rPr>
-        <w:t xml:space="preserve"> by an in hospital </w:t>
-      </w:r>
-      <w:proofErr w:type="spellStart"/>
-      <w:r>
-        <w:rPr>
-          <w:rFonts w:asciiTheme="minorHAnsi" w:hAnsiTheme="minorHAnsi"/>
-          <w:sz w:val="22"/>
-          <w:szCs w:val="22"/>
-        </w:rPr>
-        <w:t>polysomnography</w:t>
-      </w:r>
-      <w:proofErr w:type="spellEnd"/>
-      <w:r>
-        <w:rPr>
-          <w:rFonts w:asciiTheme="minorHAnsi" w:hAnsiTheme="minorHAnsi"/>
-          <w:sz w:val="22"/>
-          <w:szCs w:val="22"/>
-        </w:rPr>
-        <w:t xml:space="preserve">. </w:t>
-      </w:r>
-      <w:r>
-        <w:rPr>
-          <w:rFonts w:asciiTheme="minorHAnsi" w:hAnsiTheme="minorHAnsi"/>
-          <w:sz w:val="22"/>
-          <w:szCs w:val="22"/>
-        </w:rPr>
-        <w:t xml:space="preserve">The system supports both the </w:t>
-      </w:r>
-      <w:proofErr w:type="spellStart"/>
-      <w:r>
-        <w:rPr>
-          <w:rFonts w:asciiTheme="minorHAnsi" w:hAnsiTheme="minorHAnsi"/>
-          <w:sz w:val="22"/>
-          <w:szCs w:val="22"/>
-        </w:rPr>
-        <w:t>patient</w:t>
-      </w:r>
-      <w:proofErr w:type="spellEnd"/>
-      <w:r>
-        <w:rPr>
-          <w:rFonts w:asciiTheme="minorHAnsi" w:hAnsiTheme="minorHAnsi"/>
-          <w:sz w:val="22"/>
-          <w:szCs w:val="22"/>
-        </w:rPr>
-        <w:t xml:space="preserve"> and the doctor in the management of the </w:t>
-      </w:r>
-      <w:proofErr w:type="spellStart"/>
-      <w:r>
-        <w:rPr>
-          <w:rFonts w:asciiTheme="minorHAnsi" w:hAnsiTheme="minorHAnsi"/>
-          <w:sz w:val="22"/>
-          <w:szCs w:val="22"/>
-        </w:rPr>
-        <w:t>visits</w:t>
-      </w:r>
-      <w:proofErr w:type="spellEnd"/>
-      <w:r>
-        <w:rPr>
-          <w:rFonts w:asciiTheme="minorHAnsi" w:hAnsiTheme="minorHAnsi"/>
-          <w:sz w:val="22"/>
-          <w:szCs w:val="22"/>
-        </w:rPr>
-        <w:t xml:space="preserve"> </w:t>
-      </w:r>
-      <w:proofErr w:type="spellStart"/>
-      <w:r>
-        <w:rPr>
-          <w:rFonts w:asciiTheme="minorHAnsi" w:hAnsiTheme="minorHAnsi"/>
-          <w:sz w:val="22"/>
-          <w:szCs w:val="22"/>
-        </w:rPr>
-        <w:t>necessary</w:t>
-      </w:r>
-      <w:proofErr w:type="spellEnd"/>
-      <w:r>
-        <w:rPr>
-          <w:rFonts w:asciiTheme="minorHAnsi" w:hAnsiTheme="minorHAnsi"/>
-          <w:sz w:val="22"/>
-          <w:szCs w:val="22"/>
-        </w:rPr>
-        <w:t xml:space="preserve"> to </w:t>
-      </w:r>
-      <w:proofErr w:type="spellStart"/>
-      <w:r>
-        <w:rPr>
-          <w:rFonts w:asciiTheme="minorHAnsi" w:hAnsiTheme="minorHAnsi"/>
-          <w:sz w:val="22"/>
-          <w:szCs w:val="22"/>
-        </w:rPr>
-        <w:t>obtain</w:t>
-      </w:r>
-      <w:proofErr w:type="spellEnd"/>
-      <w:r>
-        <w:rPr>
-          <w:rFonts w:asciiTheme="minorHAnsi" w:hAnsiTheme="minorHAnsi"/>
-          <w:sz w:val="22"/>
-          <w:szCs w:val="22"/>
-        </w:rPr>
-        <w:t xml:space="preserve"> a </w:t>
-      </w:r>
-      <w:proofErr w:type="spellStart"/>
-      <w:r>
-        <w:rPr>
-          <w:rFonts w:asciiTheme="minorHAnsi" w:hAnsiTheme="minorHAnsi"/>
-          <w:sz w:val="22"/>
-          <w:szCs w:val="22"/>
-        </w:rPr>
-        <w:t>diagnosis</w:t>
-      </w:r>
-      <w:proofErr w:type="spellEnd"/>
-      <w:r>
-        <w:rPr>
-          <w:rFonts w:asciiTheme="minorHAnsi" w:hAnsiTheme="minorHAnsi"/>
-          <w:sz w:val="22"/>
-          <w:szCs w:val="22"/>
-        </w:rPr>
-        <w:t xml:space="preserve"> and a </w:t>
-      </w:r>
-      <w:proofErr w:type="spellStart"/>
-      <w:r>
-        <w:rPr>
-          <w:rFonts w:asciiTheme="minorHAnsi" w:hAnsiTheme="minorHAnsi"/>
-          <w:sz w:val="22"/>
-          <w:szCs w:val="22"/>
-        </w:rPr>
-        <w:t>therapeutic</w:t>
-      </w:r>
-      <w:proofErr w:type="spellEnd"/>
-      <w:r>
-        <w:rPr>
-          <w:rFonts w:asciiTheme="minorHAnsi" w:hAnsiTheme="minorHAnsi"/>
-          <w:sz w:val="22"/>
-          <w:szCs w:val="22"/>
-        </w:rPr>
-        <w:t xml:space="preserve"> plan. </w:t>
-      </w:r>
+          <w:i/>
+          <w:iCs/>
+          <w:sz w:val="22"/>
+          <w:szCs w:val="22"/>
+        </w:rPr>
+        <w:t>Phase</w:t>
+      </w:r>
+      <w:proofErr w:type="spellEnd"/>
     </w:p>
     <w:p>
       <w:pPr>
@@ -2993,8 +2613,18 @@
           <w:sz w:val="22"/>
           <w:szCs w:val="22"/>
         </w:rPr>
-        <w:t>The system will</w:t>
-      </w:r>
+        <w:t xml:space="preserve">The </w:t>
+      </w:r>
+      <w:proofErr w:type="spellStart"/>
+      <w:r>
+        <w:rPr>
+          <w:rFonts w:asciiTheme="minorHAnsi" w:hAnsiTheme="minorHAnsi"/>
+          <w:sz w:val="22"/>
+          <w:szCs w:val="22"/>
+        </w:rPr>
+        <w:t>diagnostic</w:t>
+      </w:r>
+      <w:proofErr w:type="spellEnd"/>
       <w:r>
         <w:rPr>
           <w:rFonts w:asciiTheme="minorHAnsi" w:hAnsiTheme="minorHAnsi"/>
@@ -3004,6 +2634,111 @@
         <w:t xml:space="preserve"> </w:t>
       </w:r>
       <w:proofErr w:type="spellStart"/>
+      <w:r>
+        <w:rPr>
+          <w:rFonts w:asciiTheme="minorHAnsi" w:hAnsiTheme="minorHAnsi"/>
+          <w:sz w:val="22"/>
+          <w:szCs w:val="22"/>
+        </w:rPr>
+        <w:t>phase</w:t>
+      </w:r>
+      <w:proofErr w:type="spellEnd"/>
+      <w:r>
+        <w:rPr>
+          <w:rFonts w:asciiTheme="minorHAnsi" w:hAnsiTheme="minorHAnsi"/>
+          <w:sz w:val="22"/>
+          <w:szCs w:val="22"/>
+        </w:rPr>
+        <w:t xml:space="preserve"> </w:t>
+      </w:r>
+      <w:proofErr w:type="spellStart"/>
+      <w:r>
+        <w:rPr>
+          <w:rFonts w:asciiTheme="minorHAnsi" w:hAnsiTheme="minorHAnsi"/>
+          <w:sz w:val="22"/>
+          <w:szCs w:val="22"/>
+        </w:rPr>
+        <w:t>includes</w:t>
+      </w:r>
+      <w:proofErr w:type="spellEnd"/>
+      <w:r>
+        <w:rPr>
+          <w:rFonts w:asciiTheme="minorHAnsi" w:hAnsiTheme="minorHAnsi"/>
+          <w:sz w:val="22"/>
+          <w:szCs w:val="22"/>
+        </w:rPr>
+        <w:t xml:space="preserve"> </w:t>
+      </w:r>
+      <w:r>
+        <w:rPr>
+          <w:rFonts w:asciiTheme="minorHAnsi" w:hAnsiTheme="minorHAnsi"/>
+          <w:sz w:val="22"/>
+          <w:szCs w:val="22"/>
+        </w:rPr>
+        <w:t xml:space="preserve">an </w:t>
+      </w:r>
+      <w:proofErr w:type="spellStart"/>
+      <w:r>
+        <w:rPr>
+          <w:rFonts w:asciiTheme="minorHAnsi" w:hAnsiTheme="minorHAnsi"/>
+          <w:sz w:val="22"/>
+          <w:szCs w:val="22"/>
+        </w:rPr>
+        <w:t>at</w:t>
+      </w:r>
+      <w:proofErr w:type="spellEnd"/>
+      <w:r>
+        <w:rPr>
+          <w:rFonts w:asciiTheme="minorHAnsi" w:hAnsiTheme="minorHAnsi"/>
+          <w:sz w:val="22"/>
+          <w:szCs w:val="22"/>
+        </w:rPr>
+        <w:t>-home screening test</w:t>
+      </w:r>
+      <w:r>
+        <w:rPr>
+          <w:rFonts w:asciiTheme="minorHAnsi" w:hAnsiTheme="minorHAnsi"/>
+          <w:sz w:val="22"/>
+          <w:szCs w:val="22"/>
+        </w:rPr>
+        <w:t xml:space="preserve">, </w:t>
+      </w:r>
+      <w:proofErr w:type="spellStart"/>
+      <w:r>
+        <w:rPr>
+          <w:rFonts w:asciiTheme="minorHAnsi" w:hAnsiTheme="minorHAnsi"/>
+          <w:sz w:val="22"/>
+          <w:szCs w:val="22"/>
+        </w:rPr>
+        <w:t>eventually</w:t>
+      </w:r>
+      <w:proofErr w:type="spellEnd"/>
+      <w:r>
+        <w:rPr>
+          <w:rFonts w:asciiTheme="minorHAnsi" w:hAnsiTheme="minorHAnsi"/>
+          <w:sz w:val="22"/>
+          <w:szCs w:val="22"/>
+        </w:rPr>
+        <w:t xml:space="preserve"> </w:t>
+      </w:r>
+      <w:proofErr w:type="spellStart"/>
+      <w:r>
+        <w:rPr>
+          <w:rFonts w:asciiTheme="minorHAnsi" w:hAnsiTheme="minorHAnsi"/>
+          <w:sz w:val="22"/>
+          <w:szCs w:val="22"/>
+        </w:rPr>
+        <w:t>supported</w:t>
+      </w:r>
+      <w:proofErr w:type="spellEnd"/>
+      <w:r>
+        <w:rPr>
+          <w:rFonts w:asciiTheme="minorHAnsi" w:hAnsiTheme="minorHAnsi"/>
+          <w:sz w:val="22"/>
+          <w:szCs w:val="22"/>
+        </w:rPr>
+        <w:t xml:space="preserve"> by an </w:t>
+      </w:r>
       <w:proofErr w:type="gramStart"/>
       <w:r>
         <w:rPr>
@@ -3011,9 +2746,8 @@
           <w:sz w:val="22"/>
           <w:szCs w:val="22"/>
         </w:rPr>
-        <w:t>facilitating</w:t>
-      </w:r>
-      <w:proofErr w:type="spellEnd"/>
+        <w:t>in hospital</w:t>
+      </w:r>
       <w:proofErr w:type="gramEnd"/>
       <w:r>
         <w:rPr>
@@ -3030,43 +2764,132 @@
           <w:sz w:val="22"/>
           <w:szCs w:val="22"/>
         </w:rPr>
-        <w:t>communication</w:t>
-      </w:r>
-      <w:proofErr w:type="spellEnd"/>
-      <w:r>
-        <w:rPr>
-          <w:rFonts w:asciiTheme="minorHAnsi" w:hAnsiTheme="minorHAnsi"/>
-          <w:sz w:val="22"/>
-          <w:szCs w:val="22"/>
-        </w:rPr>
-        <w:t xml:space="preserve"> and data sharing with the </w:t>
-      </w:r>
-      <w:proofErr w:type="spellStart"/>
-      <w:r>
-        <w:rPr>
-          <w:rFonts w:asciiTheme="minorHAnsi" w:hAnsiTheme="minorHAnsi"/>
-          <w:sz w:val="22"/>
-          <w:szCs w:val="22"/>
-        </w:rPr>
-        <w:t>healthcare</w:t>
-      </w:r>
-      <w:proofErr w:type="spellEnd"/>
-      <w:r>
-        <w:rPr>
-          <w:rFonts w:asciiTheme="minorHAnsi" w:hAnsiTheme="minorHAnsi"/>
-          <w:sz w:val="22"/>
-          <w:szCs w:val="22"/>
-        </w:rPr>
-        <w:t xml:space="preserve"> providers. The associated database will serve as a centralized repository, enabling the systematic collection of data </w:t>
-      </w:r>
-      <w:r>
-        <w:rPr>
-          <w:rFonts w:asciiTheme="minorHAnsi" w:hAnsiTheme="minorHAnsi"/>
-          <w:sz w:val="22"/>
-          <w:szCs w:val="22"/>
-        </w:rPr>
-        <w:lastRenderedPageBreak/>
-        <w:t>generated by the users, as well as documentation provided by both patients and doctors. Furthermore, the database will facilitate regular review and analysis of data, for both revision and decision-making regarding treatment adjustments.</w:t>
+        <w:t>polysomnography</w:t>
+      </w:r>
+      <w:proofErr w:type="spellEnd"/>
+      <w:r>
+        <w:rPr>
+          <w:rFonts w:asciiTheme="minorHAnsi" w:hAnsiTheme="minorHAnsi"/>
+          <w:sz w:val="22"/>
+          <w:szCs w:val="22"/>
+        </w:rPr>
+        <w:t xml:space="preserve">. </w:t>
+      </w:r>
+      <w:r>
+        <w:rPr>
+          <w:rFonts w:asciiTheme="minorHAnsi" w:hAnsiTheme="minorHAnsi"/>
+          <w:sz w:val="22"/>
+          <w:szCs w:val="22"/>
+        </w:rPr>
+        <w:t xml:space="preserve">The system supports both the </w:t>
+      </w:r>
+      <w:proofErr w:type="spellStart"/>
+      <w:r>
+        <w:rPr>
+          <w:rFonts w:asciiTheme="minorHAnsi" w:hAnsiTheme="minorHAnsi"/>
+          <w:sz w:val="22"/>
+          <w:szCs w:val="22"/>
+        </w:rPr>
+        <w:t>patient</w:t>
+      </w:r>
+      <w:proofErr w:type="spellEnd"/>
+      <w:r>
+        <w:rPr>
+          <w:rFonts w:asciiTheme="minorHAnsi" w:hAnsiTheme="minorHAnsi"/>
+          <w:sz w:val="22"/>
+          <w:szCs w:val="22"/>
+        </w:rPr>
+        <w:t xml:space="preserve"> and the doctor in the management of the </w:t>
+      </w:r>
+      <w:proofErr w:type="spellStart"/>
+      <w:r>
+        <w:rPr>
+          <w:rFonts w:asciiTheme="minorHAnsi" w:hAnsiTheme="minorHAnsi"/>
+          <w:sz w:val="22"/>
+          <w:szCs w:val="22"/>
+        </w:rPr>
+        <w:t>visits</w:t>
+      </w:r>
+      <w:proofErr w:type="spellEnd"/>
+      <w:r>
+        <w:rPr>
+          <w:rFonts w:asciiTheme="minorHAnsi" w:hAnsiTheme="minorHAnsi"/>
+          <w:sz w:val="22"/>
+          <w:szCs w:val="22"/>
+        </w:rPr>
+        <w:t xml:space="preserve"> </w:t>
+      </w:r>
+      <w:proofErr w:type="spellStart"/>
+      <w:r>
+        <w:rPr>
+          <w:rFonts w:asciiTheme="minorHAnsi" w:hAnsiTheme="minorHAnsi"/>
+          <w:sz w:val="22"/>
+          <w:szCs w:val="22"/>
+        </w:rPr>
+        <w:t>necessary</w:t>
+      </w:r>
+      <w:proofErr w:type="spellEnd"/>
+      <w:r>
+        <w:rPr>
+          <w:rFonts w:asciiTheme="minorHAnsi" w:hAnsiTheme="minorHAnsi"/>
+          <w:sz w:val="22"/>
+          <w:szCs w:val="22"/>
+        </w:rPr>
+        <w:t xml:space="preserve"> to </w:t>
+      </w:r>
+      <w:proofErr w:type="spellStart"/>
+      <w:r>
+        <w:rPr>
+          <w:rFonts w:asciiTheme="minorHAnsi" w:hAnsiTheme="minorHAnsi"/>
+          <w:sz w:val="22"/>
+          <w:szCs w:val="22"/>
+        </w:rPr>
+        <w:t>obtain</w:t>
+      </w:r>
+      <w:proofErr w:type="spellEnd"/>
+      <w:r>
+        <w:rPr>
+          <w:rFonts w:asciiTheme="minorHAnsi" w:hAnsiTheme="minorHAnsi"/>
+          <w:sz w:val="22"/>
+          <w:szCs w:val="22"/>
+        </w:rPr>
+        <w:t xml:space="preserve"> a </w:t>
+      </w:r>
+      <w:proofErr w:type="spellStart"/>
+      <w:r>
+        <w:rPr>
+          <w:rFonts w:asciiTheme="minorHAnsi" w:hAnsiTheme="minorHAnsi"/>
+          <w:sz w:val="22"/>
+          <w:szCs w:val="22"/>
+        </w:rPr>
+        <w:t>diagnosis</w:t>
+      </w:r>
+      <w:proofErr w:type="spellEnd"/>
+      <w:r>
+        <w:rPr>
+          <w:rFonts w:asciiTheme="minorHAnsi" w:hAnsiTheme="minorHAnsi"/>
+          <w:sz w:val="22"/>
+          <w:szCs w:val="22"/>
+        </w:rPr>
+        <w:t xml:space="preserve"> and a </w:t>
+      </w:r>
+      <w:proofErr w:type="spellStart"/>
+      <w:r>
+        <w:rPr>
+          <w:rFonts w:asciiTheme="minorHAnsi" w:hAnsiTheme="minorHAnsi"/>
+          <w:sz w:val="22"/>
+          <w:szCs w:val="22"/>
+        </w:rPr>
+        <w:t>therapeutic</w:t>
+      </w:r>
+      <w:proofErr w:type="spellEnd"/>
+      <w:r>
+        <w:rPr>
+          <w:rFonts w:asciiTheme="minorHAnsi" w:hAnsiTheme="minorHAnsi"/>
+          <w:sz w:val="22"/>
+          <w:szCs w:val="22"/>
+        </w:rPr>
+        <w:t xml:space="preserve"> plan. </w:t>
       </w:r>
     </w:p>
     <w:p>
@@ -3084,36 +2907,24 @@
           <w:sz w:val="22"/>
           <w:szCs w:val="22"/>
         </w:rPr>
-        <w:t xml:space="preserve">The systems also </w:t>
-      </w:r>
-      <w:proofErr w:type="spellStart"/>
-      <w:r>
-        <w:rPr>
-          <w:rFonts w:asciiTheme="minorHAnsi" w:hAnsiTheme="minorHAnsi"/>
-          <w:sz w:val="22"/>
-          <w:szCs w:val="22"/>
-        </w:rPr>
-        <w:t>includes</w:t>
-      </w:r>
-      <w:proofErr w:type="spellEnd"/>
-      <w:r>
-        <w:rPr>
-          <w:rFonts w:asciiTheme="minorHAnsi" w:hAnsiTheme="minorHAnsi"/>
-          <w:sz w:val="22"/>
-          <w:szCs w:val="22"/>
-        </w:rPr>
-        <w:t xml:space="preserve"> the management of the </w:t>
-      </w:r>
-      <w:proofErr w:type="spellStart"/>
-      <w:r>
-        <w:rPr>
-          <w:rFonts w:asciiTheme="minorHAnsi" w:hAnsiTheme="minorHAnsi"/>
-          <w:sz w:val="22"/>
-          <w:szCs w:val="22"/>
-        </w:rPr>
-        <w:t>sensors</w:t>
-      </w:r>
-      <w:proofErr w:type="spellEnd"/>
+        <w:t xml:space="preserve">The systems </w:t>
+      </w:r>
+      <w:r>
+        <w:rPr>
+          <w:rFonts w:asciiTheme="minorHAnsi" w:hAnsiTheme="minorHAnsi"/>
+          <w:sz w:val="22"/>
+          <w:szCs w:val="22"/>
+        </w:rPr>
+        <w:t xml:space="preserve">will also facilitate </w:t>
+      </w:r>
+      <w:r>
+        <w:rPr>
+          <w:rFonts w:asciiTheme="minorHAnsi" w:hAnsiTheme="minorHAnsi"/>
+          <w:sz w:val="22"/>
+          <w:szCs w:val="22"/>
+        </w:rPr>
+        <w:t>the management of the sensors necessary for the at home test.</w:t>
+      </w:r>
       <w:r>
         <w:rPr>
           <w:rFonts w:asciiTheme="minorHAnsi" w:hAnsiTheme="minorHAnsi"/>
@@ -3122,62 +2933,169 @@
         </w:rPr>
         <w:t xml:space="preserve"> </w:t>
       </w:r>
-      <w:proofErr w:type="spellStart"/>
-      <w:r>
-        <w:rPr>
-          <w:rFonts w:asciiTheme="minorHAnsi" w:hAnsiTheme="minorHAnsi"/>
-          <w:sz w:val="22"/>
-          <w:szCs w:val="22"/>
-        </w:rPr>
-        <w:t>necessary</w:t>
-      </w:r>
-      <w:proofErr w:type="spellEnd"/>
-      <w:r>
-        <w:rPr>
-          <w:rFonts w:asciiTheme="minorHAnsi" w:hAnsiTheme="minorHAnsi"/>
-          <w:sz w:val="22"/>
-          <w:szCs w:val="22"/>
-        </w:rPr>
-        <w:t xml:space="preserve"> for the </w:t>
-      </w:r>
-      <w:proofErr w:type="spellStart"/>
-      <w:r>
-        <w:rPr>
-          <w:rFonts w:asciiTheme="minorHAnsi" w:hAnsiTheme="minorHAnsi"/>
-          <w:sz w:val="22"/>
-          <w:szCs w:val="22"/>
-        </w:rPr>
-        <w:t>at</w:t>
-      </w:r>
-      <w:proofErr w:type="spellEnd"/>
-      <w:r>
-        <w:rPr>
-          <w:rFonts w:asciiTheme="minorHAnsi" w:hAnsiTheme="minorHAnsi"/>
-          <w:sz w:val="22"/>
-          <w:szCs w:val="22"/>
-        </w:rPr>
-        <w:t xml:space="preserve"> home test, </w:t>
-      </w:r>
-      <w:proofErr w:type="spellStart"/>
-      <w:proofErr w:type="gramStart"/>
-      <w:r>
-        <w:rPr>
-          <w:rFonts w:asciiTheme="minorHAnsi" w:hAnsiTheme="minorHAnsi"/>
-          <w:sz w:val="22"/>
-          <w:szCs w:val="22"/>
-        </w:rPr>
-        <w:t>allowing</w:t>
-      </w:r>
-      <w:proofErr w:type="spellEnd"/>
-      <w:r>
-        <w:rPr>
-          <w:rFonts w:asciiTheme="minorHAnsi" w:hAnsiTheme="minorHAnsi"/>
-          <w:sz w:val="22"/>
-          <w:szCs w:val="22"/>
-        </w:rPr>
-        <w:t xml:space="preserve"> .</w:t>
-      </w:r>
-      <w:proofErr w:type="gramEnd"/>
+      <w:r>
+        <w:rPr>
+          <w:rFonts w:asciiTheme="minorHAnsi" w:hAnsiTheme="minorHAnsi"/>
+          <w:sz w:val="22"/>
+          <w:szCs w:val="22"/>
+        </w:rPr>
+        <w:t xml:space="preserve">One of the main problems </w:t>
+      </w:r>
+      <w:r>
+        <w:rPr>
+          <w:rFonts w:asciiTheme="minorHAnsi" w:hAnsiTheme="minorHAnsi"/>
+          <w:sz w:val="22"/>
+          <w:szCs w:val="22"/>
+        </w:rPr>
+        <w:t xml:space="preserve">concerning the development of an at-home test is </w:t>
+      </w:r>
+      <w:r>
+        <w:rPr>
+          <w:rFonts w:asciiTheme="minorHAnsi" w:hAnsiTheme="minorHAnsi"/>
+          <w:sz w:val="22"/>
+          <w:szCs w:val="22"/>
+        </w:rPr>
+        <w:t xml:space="preserve">identifying the sleep </w:t>
+      </w:r>
+      <w:r>
+        <w:rPr>
+          <w:rFonts w:asciiTheme="minorHAnsi" w:hAnsiTheme="minorHAnsi"/>
+          <w:sz w:val="22"/>
+          <w:szCs w:val="22"/>
+        </w:rPr>
+        <w:t>stages</w:t>
+      </w:r>
+      <w:r>
+        <w:rPr>
+          <w:rFonts w:asciiTheme="minorHAnsi" w:hAnsiTheme="minorHAnsi"/>
+          <w:sz w:val="22"/>
+          <w:szCs w:val="22"/>
+        </w:rPr>
+        <w:t xml:space="preserve">, as EEG can be </w:t>
+      </w:r>
+      <w:proofErr w:type="spellStart"/>
+      <w:r>
+        <w:rPr>
+          <w:rFonts w:asciiTheme="minorHAnsi" w:hAnsiTheme="minorHAnsi"/>
+          <w:sz w:val="22"/>
+          <w:szCs w:val="22"/>
+        </w:rPr>
+        <w:t>difficult</w:t>
+      </w:r>
+      <w:proofErr w:type="spellEnd"/>
+      <w:r>
+        <w:rPr>
+          <w:rFonts w:asciiTheme="minorHAnsi" w:hAnsiTheme="minorHAnsi"/>
+          <w:sz w:val="22"/>
+          <w:szCs w:val="22"/>
+        </w:rPr>
+        <w:t xml:space="preserve"> to </w:t>
+      </w:r>
+      <w:proofErr w:type="spellStart"/>
+      <w:r>
+        <w:rPr>
+          <w:rFonts w:asciiTheme="minorHAnsi" w:hAnsiTheme="minorHAnsi"/>
+          <w:sz w:val="22"/>
+          <w:szCs w:val="22"/>
+        </w:rPr>
+        <w:t>implement</w:t>
+      </w:r>
+      <w:proofErr w:type="spellEnd"/>
+      <w:r>
+        <w:rPr>
+          <w:rFonts w:asciiTheme="minorHAnsi" w:hAnsiTheme="minorHAnsi"/>
+          <w:sz w:val="22"/>
+          <w:szCs w:val="22"/>
+        </w:rPr>
+        <w:t xml:space="preserve"> (cost + </w:t>
+      </w:r>
+      <w:proofErr w:type="spellStart"/>
+      <w:r>
+        <w:rPr>
+          <w:rFonts w:asciiTheme="minorHAnsi" w:hAnsiTheme="minorHAnsi"/>
+          <w:sz w:val="22"/>
+          <w:szCs w:val="22"/>
+        </w:rPr>
+        <w:t>ease</w:t>
+      </w:r>
+      <w:proofErr w:type="spellEnd"/>
+      <w:r>
+        <w:rPr>
+          <w:rFonts w:asciiTheme="minorHAnsi" w:hAnsiTheme="minorHAnsi"/>
+          <w:sz w:val="22"/>
+          <w:szCs w:val="22"/>
+        </w:rPr>
+        <w:t xml:space="preserve"> of use) and </w:t>
+      </w:r>
+      <w:r>
+        <w:rPr>
+          <w:rFonts w:asciiTheme="minorHAnsi" w:hAnsiTheme="minorHAnsi"/>
+          <w:sz w:val="22"/>
+          <w:szCs w:val="22"/>
+        </w:rPr>
+        <w:t>ECG</w:t>
+      </w:r>
+      <w:r>
+        <w:rPr>
+          <w:rFonts w:asciiTheme="minorHAnsi" w:hAnsiTheme="minorHAnsi"/>
+          <w:sz w:val="22"/>
+          <w:szCs w:val="22"/>
+        </w:rPr>
+        <w:t xml:space="preserve"> alone is not </w:t>
+      </w:r>
+      <w:proofErr w:type="spellStart"/>
+      <w:r>
+        <w:rPr>
+          <w:rFonts w:asciiTheme="minorHAnsi" w:hAnsiTheme="minorHAnsi"/>
+          <w:sz w:val="22"/>
+          <w:szCs w:val="22"/>
+        </w:rPr>
+        <w:t>effective</w:t>
+      </w:r>
+      <w:proofErr w:type="spellEnd"/>
+      <w:r>
+        <w:rPr>
+          <w:rFonts w:asciiTheme="minorHAnsi" w:hAnsiTheme="minorHAnsi"/>
+          <w:sz w:val="22"/>
+          <w:szCs w:val="22"/>
+        </w:rPr>
+        <w:t xml:space="preserve">. </w:t>
+      </w:r>
+      <w:r>
+        <w:rPr>
+          <w:rFonts w:asciiTheme="minorHAnsi" w:hAnsiTheme="minorHAnsi"/>
+          <w:sz w:val="22"/>
+          <w:szCs w:val="22"/>
+        </w:rPr>
+        <w:t>[]</w:t>
+      </w:r>
+      <w:r>
+        <w:rPr>
+          <w:rFonts w:asciiTheme="minorHAnsi" w:hAnsiTheme="minorHAnsi"/>
+          <w:sz w:val="22"/>
+          <w:szCs w:val="22"/>
+        </w:rPr>
+        <w:br/>
+      </w:r>
+      <w:r>
+        <w:rPr>
+          <w:rFonts w:asciiTheme="minorHAnsi" w:hAnsiTheme="minorHAnsi"/>
+          <w:sz w:val="22"/>
+          <w:szCs w:val="22"/>
+        </w:rPr>
+        <w:lastRenderedPageBreak/>
+        <w:t xml:space="preserve">ECG </w:t>
+      </w:r>
+      <w:proofErr w:type="spellStart"/>
+      <w:r>
+        <w:rPr>
+          <w:rFonts w:asciiTheme="minorHAnsi" w:hAnsiTheme="minorHAnsi"/>
+          <w:sz w:val="22"/>
+          <w:szCs w:val="22"/>
+        </w:rPr>
+        <w:t>becomes</w:t>
+      </w:r>
+      <w:proofErr w:type="spellEnd"/>
       <w:r>
         <w:rPr>
           <w:rFonts w:asciiTheme="minorHAnsi" w:hAnsiTheme="minorHAnsi"/>
@@ -3186,30 +3104,14 @@
         </w:rPr>
         <w:t xml:space="preserve"> </w:t>
       </w:r>
-      <w:r>
-        <w:rPr>
-          <w:rFonts w:asciiTheme="minorHAnsi" w:hAnsiTheme="minorHAnsi"/>
-          <w:sz w:val="22"/>
-          <w:szCs w:val="22"/>
-        </w:rPr>
-        <w:br/>
-      </w:r>
-      <w:r>
-        <w:rPr>
-          <w:rFonts w:asciiTheme="minorHAnsi" w:hAnsiTheme="minorHAnsi"/>
-          <w:sz w:val="22"/>
-          <w:szCs w:val="22"/>
-        </w:rPr>
-        <w:t xml:space="preserve">One of the </w:t>
-      </w:r>
-      <w:proofErr w:type="spellStart"/>
-      <w:r>
-        <w:rPr>
-          <w:rFonts w:asciiTheme="minorHAnsi" w:hAnsiTheme="minorHAnsi"/>
-          <w:sz w:val="22"/>
-          <w:szCs w:val="22"/>
-        </w:rPr>
-        <w:t>main</w:t>
+      <w:proofErr w:type="spellStart"/>
+      <w:r>
+        <w:rPr>
+          <w:rFonts w:asciiTheme="minorHAnsi" w:hAnsiTheme="minorHAnsi"/>
+          <w:sz w:val="22"/>
+          <w:szCs w:val="22"/>
+        </w:rPr>
+        <w:t>effective</w:t>
       </w:r>
       <w:proofErr w:type="spellEnd"/>
       <w:r>
@@ -3227,142 +3129,106 @@
           <w:sz w:val="22"/>
           <w:szCs w:val="22"/>
         </w:rPr>
-        <w:t>problems</w:t>
-      </w:r>
-      <w:proofErr w:type="spellEnd"/>
-      <w:r>
-        <w:rPr>
-          <w:rFonts w:asciiTheme="minorHAnsi" w:hAnsiTheme="minorHAnsi"/>
-          <w:sz w:val="22"/>
-          <w:szCs w:val="22"/>
-        </w:rPr>
-        <w:t xml:space="preserve"> is </w:t>
-      </w:r>
-      <w:proofErr w:type="spellStart"/>
-      <w:r>
-        <w:rPr>
-          <w:rFonts w:asciiTheme="minorHAnsi" w:hAnsiTheme="minorHAnsi"/>
-          <w:sz w:val="22"/>
-          <w:szCs w:val="22"/>
-        </w:rPr>
-        <w:t>identifying</w:t>
-      </w:r>
-      <w:proofErr w:type="spellEnd"/>
-      <w:r>
-        <w:rPr>
-          <w:rFonts w:asciiTheme="minorHAnsi" w:hAnsiTheme="minorHAnsi"/>
-          <w:sz w:val="22"/>
-          <w:szCs w:val="22"/>
-        </w:rPr>
-        <w:t xml:space="preserve"> the sleep </w:t>
-      </w:r>
-      <w:proofErr w:type="spellStart"/>
-      <w:r>
-        <w:rPr>
-          <w:rFonts w:asciiTheme="minorHAnsi" w:hAnsiTheme="minorHAnsi"/>
-          <w:sz w:val="22"/>
-          <w:szCs w:val="22"/>
-        </w:rPr>
-        <w:t>phases</w:t>
-      </w:r>
-      <w:proofErr w:type="spellEnd"/>
-      <w:r>
-        <w:rPr>
-          <w:rFonts w:asciiTheme="minorHAnsi" w:hAnsiTheme="minorHAnsi"/>
-          <w:sz w:val="22"/>
-          <w:szCs w:val="22"/>
-        </w:rPr>
-        <w:t xml:space="preserve"> in an </w:t>
-      </w:r>
-      <w:proofErr w:type="spellStart"/>
-      <w:r>
-        <w:rPr>
-          <w:rFonts w:asciiTheme="minorHAnsi" w:hAnsiTheme="minorHAnsi"/>
-          <w:sz w:val="22"/>
-          <w:szCs w:val="22"/>
-        </w:rPr>
-        <w:t>at</w:t>
-      </w:r>
-      <w:proofErr w:type="spellEnd"/>
-      <w:r>
-        <w:rPr>
-          <w:rFonts w:asciiTheme="minorHAnsi" w:hAnsiTheme="minorHAnsi"/>
-          <w:sz w:val="22"/>
-          <w:szCs w:val="22"/>
-        </w:rPr>
-        <w:t xml:space="preserve"> home screen test, as EEG can be </w:t>
-      </w:r>
-      <w:proofErr w:type="spellStart"/>
-      <w:r>
-        <w:rPr>
-          <w:rFonts w:asciiTheme="minorHAnsi" w:hAnsiTheme="minorHAnsi"/>
-          <w:sz w:val="22"/>
-          <w:szCs w:val="22"/>
-        </w:rPr>
-        <w:t>difficult</w:t>
-      </w:r>
-      <w:proofErr w:type="spellEnd"/>
-      <w:r>
-        <w:rPr>
-          <w:rFonts w:asciiTheme="minorHAnsi" w:hAnsiTheme="minorHAnsi"/>
-          <w:sz w:val="22"/>
-          <w:szCs w:val="22"/>
-        </w:rPr>
-        <w:t xml:space="preserve"> to </w:t>
-      </w:r>
-      <w:proofErr w:type="spellStart"/>
-      <w:r>
-        <w:rPr>
-          <w:rFonts w:asciiTheme="minorHAnsi" w:hAnsiTheme="minorHAnsi"/>
-          <w:sz w:val="22"/>
-          <w:szCs w:val="22"/>
-        </w:rPr>
-        <w:t>implement</w:t>
-      </w:r>
-      <w:proofErr w:type="spellEnd"/>
-      <w:r>
-        <w:rPr>
-          <w:rFonts w:asciiTheme="minorHAnsi" w:hAnsiTheme="minorHAnsi"/>
-          <w:sz w:val="22"/>
-          <w:szCs w:val="22"/>
-        </w:rPr>
-        <w:t xml:space="preserve"> (cost + </w:t>
-      </w:r>
-      <w:proofErr w:type="spellStart"/>
-      <w:r>
-        <w:rPr>
-          <w:rFonts w:asciiTheme="minorHAnsi" w:hAnsiTheme="minorHAnsi"/>
-          <w:sz w:val="22"/>
-          <w:szCs w:val="22"/>
-        </w:rPr>
-        <w:t>ease</w:t>
-      </w:r>
-      <w:proofErr w:type="spellEnd"/>
-      <w:r>
-        <w:rPr>
-          <w:rFonts w:asciiTheme="minorHAnsi" w:hAnsiTheme="minorHAnsi"/>
-          <w:sz w:val="22"/>
-          <w:szCs w:val="22"/>
-        </w:rPr>
-        <w:t xml:space="preserve"> of use) and </w:t>
-      </w:r>
-      <w:proofErr w:type="spellStart"/>
-      <w:r>
-        <w:rPr>
-          <w:rFonts w:asciiTheme="minorHAnsi" w:hAnsiTheme="minorHAnsi"/>
-          <w:sz w:val="22"/>
-          <w:szCs w:val="22"/>
-        </w:rPr>
-        <w:t>ecg</w:t>
-      </w:r>
-      <w:proofErr w:type="spellEnd"/>
-      <w:r>
-        <w:rPr>
-          <w:rFonts w:asciiTheme="minorHAnsi" w:hAnsiTheme="minorHAnsi"/>
-          <w:sz w:val="22"/>
-          <w:szCs w:val="22"/>
-        </w:rPr>
-        <w:t xml:space="preserve"> alone is </w:t>
+        <w:t>when</w:t>
+      </w:r>
+      <w:proofErr w:type="spellEnd"/>
+      <w:r>
+        <w:rPr>
+          <w:rFonts w:asciiTheme="minorHAnsi" w:hAnsiTheme="minorHAnsi"/>
+          <w:sz w:val="22"/>
+          <w:szCs w:val="22"/>
+        </w:rPr>
+        <w:t xml:space="preserve"> </w:t>
+      </w:r>
+      <w:proofErr w:type="spellStart"/>
+      <w:r>
+        <w:rPr>
+          <w:rFonts w:asciiTheme="minorHAnsi" w:hAnsiTheme="minorHAnsi"/>
+          <w:sz w:val="22"/>
+          <w:szCs w:val="22"/>
+        </w:rPr>
+        <w:t>coupled</w:t>
+      </w:r>
+      <w:proofErr w:type="spellEnd"/>
+      <w:r>
+        <w:rPr>
+          <w:rFonts w:asciiTheme="minorHAnsi" w:hAnsiTheme="minorHAnsi"/>
+          <w:sz w:val="22"/>
+          <w:szCs w:val="22"/>
+        </w:rPr>
+        <w:t xml:space="preserve"> with </w:t>
+      </w:r>
+      <w:proofErr w:type="spellStart"/>
+      <w:r>
+        <w:rPr>
+          <w:rFonts w:asciiTheme="minorHAnsi" w:hAnsiTheme="minorHAnsi"/>
+          <w:sz w:val="22"/>
+          <w:szCs w:val="22"/>
+        </w:rPr>
+        <w:t>respiratory</w:t>
+      </w:r>
+      <w:proofErr w:type="spellEnd"/>
+      <w:r>
+        <w:rPr>
+          <w:rFonts w:asciiTheme="minorHAnsi" w:hAnsiTheme="minorHAnsi"/>
+          <w:sz w:val="22"/>
+          <w:szCs w:val="22"/>
+        </w:rPr>
+        <w:t xml:space="preserve"> or </w:t>
+      </w:r>
+      <w:proofErr w:type="spellStart"/>
+      <w:r>
+        <w:rPr>
+          <w:rFonts w:asciiTheme="minorHAnsi" w:hAnsiTheme="minorHAnsi"/>
+          <w:sz w:val="22"/>
+          <w:szCs w:val="22"/>
+        </w:rPr>
+        <w:t>actigraphy</w:t>
+      </w:r>
+      <w:proofErr w:type="spellEnd"/>
+      <w:r>
+        <w:rPr>
+          <w:rFonts w:asciiTheme="minorHAnsi" w:hAnsiTheme="minorHAnsi"/>
+          <w:sz w:val="22"/>
+          <w:szCs w:val="22"/>
+        </w:rPr>
+        <w:t xml:space="preserve">, </w:t>
+      </w:r>
+      <w:proofErr w:type="spellStart"/>
+      <w:r>
+        <w:rPr>
+          <w:rFonts w:asciiTheme="minorHAnsi" w:hAnsiTheme="minorHAnsi"/>
+          <w:sz w:val="22"/>
+          <w:szCs w:val="22"/>
+        </w:rPr>
+        <w:t>but</w:t>
+      </w:r>
+      <w:proofErr w:type="spellEnd"/>
+      <w:r>
+        <w:rPr>
+          <w:rFonts w:asciiTheme="minorHAnsi" w:hAnsiTheme="minorHAnsi"/>
+          <w:sz w:val="22"/>
+          <w:szCs w:val="22"/>
+        </w:rPr>
+        <w:t xml:space="preserve"> </w:t>
+      </w:r>
+      <w:proofErr w:type="spellStart"/>
+      <w:r>
+        <w:rPr>
+          <w:rFonts w:asciiTheme="minorHAnsi" w:hAnsiTheme="minorHAnsi"/>
+          <w:sz w:val="22"/>
+          <w:szCs w:val="22"/>
+        </w:rPr>
+        <w:t>this</w:t>
+      </w:r>
+      <w:proofErr w:type="spellEnd"/>
+      <w:r>
+        <w:rPr>
+          <w:rFonts w:asciiTheme="minorHAnsi" w:hAnsiTheme="minorHAnsi"/>
+          <w:sz w:val="22"/>
+          <w:szCs w:val="22"/>
+        </w:rPr>
+        <w:t xml:space="preserve"> setup is </w:t>
       </w:r>
       <w:proofErr w:type="spellStart"/>
       <w:r>
@@ -3389,34 +3255,25 @@
           <w:sz w:val="22"/>
           <w:szCs w:val="22"/>
         </w:rPr>
-        <w:t>effective</w:t>
-      </w:r>
-      <w:proofErr w:type="spellEnd"/>
-      <w:r>
-        <w:rPr>
-          <w:rFonts w:asciiTheme="minorHAnsi" w:hAnsiTheme="minorHAnsi"/>
-          <w:sz w:val="22"/>
-          <w:szCs w:val="22"/>
-        </w:rPr>
-        <w:t xml:space="preserve">. </w:t>
-      </w:r>
-      <w:r>
-        <w:rPr>
-          <w:rFonts w:asciiTheme="minorHAnsi" w:hAnsiTheme="minorHAnsi"/>
-          <w:sz w:val="22"/>
-          <w:szCs w:val="22"/>
-        </w:rPr>
-        <w:br/>
-        <w:t xml:space="preserve">ECG </w:t>
-      </w:r>
-      <w:proofErr w:type="spellStart"/>
-      <w:r>
-        <w:rPr>
-          <w:rFonts w:asciiTheme="minorHAnsi" w:hAnsiTheme="minorHAnsi"/>
-          <w:sz w:val="22"/>
-          <w:szCs w:val="22"/>
-        </w:rPr>
-        <w:t>becomes</w:t>
+        <w:t>reliable</w:t>
+      </w:r>
+      <w:proofErr w:type="spellEnd"/>
+      <w:r>
+        <w:rPr>
+          <w:rFonts w:asciiTheme="minorHAnsi" w:hAnsiTheme="minorHAnsi"/>
+          <w:sz w:val="22"/>
+          <w:szCs w:val="22"/>
+        </w:rPr>
+        <w:t xml:space="preserve"> in case of </w:t>
+      </w:r>
+      <w:proofErr w:type="spellStart"/>
+      <w:r>
+        <w:rPr>
+          <w:rFonts w:asciiTheme="minorHAnsi" w:hAnsiTheme="minorHAnsi"/>
+          <w:sz w:val="22"/>
+          <w:szCs w:val="22"/>
+        </w:rPr>
+        <w:t>movement</w:t>
       </w:r>
       <w:proofErr w:type="spellEnd"/>
       <w:r>
@@ -3434,7 +3291,7 @@
           <w:sz w:val="22"/>
           <w:szCs w:val="22"/>
         </w:rPr>
-        <w:t>effective</w:t>
+        <w:t>related</w:t>
       </w:r>
       <w:proofErr w:type="spellEnd"/>
       <w:r>
@@ -3452,186 +3309,6 @@
           <w:sz w:val="22"/>
           <w:szCs w:val="22"/>
         </w:rPr>
-        <w:t>when</w:t>
-      </w:r>
-      <w:proofErr w:type="spellEnd"/>
-      <w:r>
-        <w:rPr>
-          <w:rFonts w:asciiTheme="minorHAnsi" w:hAnsiTheme="minorHAnsi"/>
-          <w:sz w:val="22"/>
-          <w:szCs w:val="22"/>
-        </w:rPr>
-        <w:t xml:space="preserve"> </w:t>
-      </w:r>
-      <w:proofErr w:type="spellStart"/>
-      <w:r>
-        <w:rPr>
-          <w:rFonts w:asciiTheme="minorHAnsi" w:hAnsiTheme="minorHAnsi"/>
-          <w:sz w:val="22"/>
-          <w:szCs w:val="22"/>
-        </w:rPr>
-        <w:t>coupled</w:t>
-      </w:r>
-      <w:proofErr w:type="spellEnd"/>
-      <w:r>
-        <w:rPr>
-          <w:rFonts w:asciiTheme="minorHAnsi" w:hAnsiTheme="minorHAnsi"/>
-          <w:sz w:val="22"/>
-          <w:szCs w:val="22"/>
-        </w:rPr>
-        <w:t xml:space="preserve"> with </w:t>
-      </w:r>
-      <w:proofErr w:type="spellStart"/>
-      <w:r>
-        <w:rPr>
-          <w:rFonts w:asciiTheme="minorHAnsi" w:hAnsiTheme="minorHAnsi"/>
-          <w:sz w:val="22"/>
-          <w:szCs w:val="22"/>
-        </w:rPr>
-        <w:t>respiratory</w:t>
-      </w:r>
-      <w:proofErr w:type="spellEnd"/>
-      <w:r>
-        <w:rPr>
-          <w:rFonts w:asciiTheme="minorHAnsi" w:hAnsiTheme="minorHAnsi"/>
-          <w:sz w:val="22"/>
-          <w:szCs w:val="22"/>
-        </w:rPr>
-        <w:t xml:space="preserve"> or </w:t>
-      </w:r>
-      <w:proofErr w:type="spellStart"/>
-      <w:r>
-        <w:rPr>
-          <w:rFonts w:asciiTheme="minorHAnsi" w:hAnsiTheme="minorHAnsi"/>
-          <w:sz w:val="22"/>
-          <w:szCs w:val="22"/>
-        </w:rPr>
-        <w:t>actigraphy</w:t>
-      </w:r>
-      <w:proofErr w:type="spellEnd"/>
-      <w:r>
-        <w:rPr>
-          <w:rFonts w:asciiTheme="minorHAnsi" w:hAnsiTheme="minorHAnsi"/>
-          <w:sz w:val="22"/>
-          <w:szCs w:val="22"/>
-        </w:rPr>
-        <w:t xml:space="preserve">, </w:t>
-      </w:r>
-      <w:proofErr w:type="spellStart"/>
-      <w:r>
-        <w:rPr>
-          <w:rFonts w:asciiTheme="minorHAnsi" w:hAnsiTheme="minorHAnsi"/>
-          <w:sz w:val="22"/>
-          <w:szCs w:val="22"/>
-        </w:rPr>
-        <w:t>but</w:t>
-      </w:r>
-      <w:proofErr w:type="spellEnd"/>
-      <w:r>
-        <w:rPr>
-          <w:rFonts w:asciiTheme="minorHAnsi" w:hAnsiTheme="minorHAnsi"/>
-          <w:sz w:val="22"/>
-          <w:szCs w:val="22"/>
-        </w:rPr>
-        <w:t xml:space="preserve"> </w:t>
-      </w:r>
-      <w:proofErr w:type="spellStart"/>
-      <w:r>
-        <w:rPr>
-          <w:rFonts w:asciiTheme="minorHAnsi" w:hAnsiTheme="minorHAnsi"/>
-          <w:sz w:val="22"/>
-          <w:szCs w:val="22"/>
-        </w:rPr>
-        <w:t>this</w:t>
-      </w:r>
-      <w:proofErr w:type="spellEnd"/>
-      <w:r>
-        <w:rPr>
-          <w:rFonts w:asciiTheme="minorHAnsi" w:hAnsiTheme="minorHAnsi"/>
-          <w:sz w:val="22"/>
-          <w:szCs w:val="22"/>
-        </w:rPr>
-        <w:t xml:space="preserve"> setup is </w:t>
-      </w:r>
-      <w:proofErr w:type="spellStart"/>
-      <w:r>
-        <w:rPr>
-          <w:rFonts w:asciiTheme="minorHAnsi" w:hAnsiTheme="minorHAnsi"/>
-          <w:sz w:val="22"/>
-          <w:szCs w:val="22"/>
-        </w:rPr>
-        <w:t>not</w:t>
-      </w:r>
-      <w:proofErr w:type="spellEnd"/>
-      <w:r>
-        <w:rPr>
-          <w:rFonts w:asciiTheme="minorHAnsi" w:hAnsiTheme="minorHAnsi"/>
-          <w:sz w:val="22"/>
-          <w:szCs w:val="22"/>
-        </w:rPr>
-        <w:t xml:space="preserve"> </w:t>
-      </w:r>
-      <w:proofErr w:type="spellStart"/>
-      <w:r>
-        <w:rPr>
-          <w:rFonts w:asciiTheme="minorHAnsi" w:hAnsiTheme="minorHAnsi"/>
-          <w:sz w:val="22"/>
-          <w:szCs w:val="22"/>
-        </w:rPr>
-        <w:t>reliable</w:t>
-      </w:r>
-      <w:proofErr w:type="spellEnd"/>
-      <w:r>
-        <w:rPr>
-          <w:rFonts w:asciiTheme="minorHAnsi" w:hAnsiTheme="minorHAnsi"/>
-          <w:sz w:val="22"/>
-          <w:szCs w:val="22"/>
-        </w:rPr>
-        <w:t xml:space="preserve"> in case of </w:t>
-      </w:r>
-      <w:proofErr w:type="spellStart"/>
-      <w:r>
-        <w:rPr>
-          <w:rFonts w:asciiTheme="minorHAnsi" w:hAnsiTheme="minorHAnsi"/>
-          <w:sz w:val="22"/>
-          <w:szCs w:val="22"/>
-        </w:rPr>
-        <w:t>movement</w:t>
-      </w:r>
-      <w:proofErr w:type="spellEnd"/>
-      <w:r>
-        <w:rPr>
-          <w:rFonts w:asciiTheme="minorHAnsi" w:hAnsiTheme="minorHAnsi"/>
-          <w:sz w:val="22"/>
-          <w:szCs w:val="22"/>
-        </w:rPr>
-        <w:t xml:space="preserve"> </w:t>
-      </w:r>
-      <w:proofErr w:type="spellStart"/>
-      <w:r>
-        <w:rPr>
-          <w:rFonts w:asciiTheme="minorHAnsi" w:hAnsiTheme="minorHAnsi"/>
-          <w:sz w:val="22"/>
-          <w:szCs w:val="22"/>
-        </w:rPr>
-        <w:t>related</w:t>
-      </w:r>
-      <w:proofErr w:type="spellEnd"/>
-      <w:r>
-        <w:rPr>
-          <w:rFonts w:asciiTheme="minorHAnsi" w:hAnsiTheme="minorHAnsi"/>
-          <w:sz w:val="22"/>
-          <w:szCs w:val="22"/>
-        </w:rPr>
-        <w:t xml:space="preserve"> </w:t>
-      </w:r>
-      <w:proofErr w:type="spellStart"/>
-      <w:r>
-        <w:rPr>
-          <w:rFonts w:asciiTheme="minorHAnsi" w:hAnsiTheme="minorHAnsi"/>
-          <w:sz w:val="22"/>
-          <w:szCs w:val="22"/>
-        </w:rPr>
         <w:t>pathologies</w:t>
       </w:r>
       <w:proofErr w:type="spellEnd"/>
@@ -3641,25 +3318,15 @@
           <w:sz w:val="22"/>
           <w:szCs w:val="22"/>
         </w:rPr>
-        <w:t xml:space="preserve"> (as they affect HR and </w:t>
-      </w:r>
-      <w:proofErr w:type="spellStart"/>
-      <w:r>
-        <w:rPr>
-          <w:rFonts w:asciiTheme="minorHAnsi" w:hAnsiTheme="minorHAnsi"/>
-          <w:sz w:val="22"/>
-          <w:szCs w:val="22"/>
-        </w:rPr>
-        <w:t>Respiratory</w:t>
-      </w:r>
-      <w:proofErr w:type="spellEnd"/>
-      <w:r>
-        <w:rPr>
-          <w:rFonts w:asciiTheme="minorHAnsi" w:hAnsiTheme="minorHAnsi"/>
-          <w:sz w:val="22"/>
-          <w:szCs w:val="22"/>
-        </w:rPr>
-        <w:t xml:space="preserve"> Rate).</w:t>
+        <w:t xml:space="preserve"> (as they affect HR and Respiratory Rate).</w:t>
+      </w:r>
+      <w:r>
+        <w:rPr>
+          <w:rFonts w:asciiTheme="minorHAnsi" w:hAnsiTheme="minorHAnsi"/>
+          <w:sz w:val="22"/>
+          <w:szCs w:val="22"/>
+        </w:rPr>
+        <w:t xml:space="preserve"> []</w:t>
       </w:r>
     </w:p>
     <w:p>
@@ -3677,196 +3344,63 @@
           <w:sz w:val="22"/>
           <w:szCs w:val="22"/>
         </w:rPr>
-        <w:t xml:space="preserve">The </w:t>
-      </w:r>
-      <w:proofErr w:type="spellStart"/>
-      <w:r>
-        <w:rPr>
-          <w:rFonts w:asciiTheme="minorHAnsi" w:hAnsiTheme="minorHAnsi"/>
-          <w:sz w:val="22"/>
-          <w:szCs w:val="22"/>
-        </w:rPr>
-        <w:t>optimal</w:t>
-      </w:r>
-      <w:proofErr w:type="spellEnd"/>
-      <w:r>
-        <w:rPr>
-          <w:rFonts w:asciiTheme="minorHAnsi" w:hAnsiTheme="minorHAnsi"/>
-          <w:sz w:val="22"/>
-          <w:szCs w:val="22"/>
-        </w:rPr>
-        <w:t xml:space="preserve"> setup is ECG + EOG + EMG. </w:t>
-      </w:r>
-      <w:r>
-        <w:rPr>
-          <w:rFonts w:asciiTheme="minorHAnsi" w:hAnsiTheme="minorHAnsi"/>
-          <w:sz w:val="22"/>
-          <w:szCs w:val="22"/>
-        </w:rPr>
-        <w:br/>
-        <w:t xml:space="preserve">The </w:t>
-      </w:r>
-      <w:proofErr w:type="spellStart"/>
-      <w:r>
-        <w:rPr>
-          <w:rFonts w:asciiTheme="minorHAnsi" w:hAnsiTheme="minorHAnsi"/>
-          <w:sz w:val="22"/>
-          <w:szCs w:val="22"/>
-        </w:rPr>
-        <w:t>findings</w:t>
-      </w:r>
-      <w:proofErr w:type="spellEnd"/>
-      <w:r>
-        <w:rPr>
-          <w:rFonts w:asciiTheme="minorHAnsi" w:hAnsiTheme="minorHAnsi"/>
-          <w:sz w:val="22"/>
-          <w:szCs w:val="22"/>
-        </w:rPr>
-        <w:t xml:space="preserve"> of </w:t>
-      </w:r>
-      <w:proofErr w:type="spellStart"/>
-      <w:r>
-        <w:rPr>
-          <w:rFonts w:asciiTheme="minorHAnsi" w:hAnsiTheme="minorHAnsi"/>
-          <w:sz w:val="22"/>
-          <w:szCs w:val="22"/>
-        </w:rPr>
-        <w:t>this</w:t>
-      </w:r>
-      <w:proofErr w:type="spellEnd"/>
-      <w:r>
-        <w:rPr>
-          <w:rFonts w:asciiTheme="minorHAnsi" w:hAnsiTheme="minorHAnsi"/>
-          <w:sz w:val="22"/>
-          <w:szCs w:val="22"/>
-        </w:rPr>
-        <w:t xml:space="preserve"> </w:t>
-      </w:r>
-      <w:proofErr w:type="spellStart"/>
-      <w:r>
-        <w:rPr>
-          <w:rFonts w:asciiTheme="minorHAnsi" w:hAnsiTheme="minorHAnsi"/>
-          <w:sz w:val="22"/>
-          <w:szCs w:val="22"/>
-        </w:rPr>
-        <w:t>at</w:t>
-      </w:r>
-      <w:proofErr w:type="spellEnd"/>
-      <w:r>
-        <w:rPr>
-          <w:rFonts w:asciiTheme="minorHAnsi" w:hAnsiTheme="minorHAnsi"/>
-          <w:sz w:val="22"/>
-          <w:szCs w:val="22"/>
-        </w:rPr>
-        <w:t xml:space="preserve"> home test are </w:t>
-      </w:r>
-      <w:proofErr w:type="spellStart"/>
-      <w:r>
-        <w:rPr>
-          <w:rFonts w:asciiTheme="minorHAnsi" w:hAnsiTheme="minorHAnsi"/>
-          <w:sz w:val="22"/>
-          <w:szCs w:val="22"/>
-        </w:rPr>
-        <w:t>communicated</w:t>
-      </w:r>
-      <w:proofErr w:type="spellEnd"/>
-      <w:r>
-        <w:rPr>
-          <w:rFonts w:asciiTheme="minorHAnsi" w:hAnsiTheme="minorHAnsi"/>
-          <w:sz w:val="22"/>
-          <w:szCs w:val="22"/>
-        </w:rPr>
-        <w:t xml:space="preserve"> to the doctor via a machine </w:t>
-      </w:r>
-      <w:proofErr w:type="spellStart"/>
-      <w:r>
-        <w:rPr>
-          <w:rFonts w:asciiTheme="minorHAnsi" w:hAnsiTheme="minorHAnsi"/>
-          <w:sz w:val="22"/>
-          <w:szCs w:val="22"/>
-        </w:rPr>
-        <w:t>generated</w:t>
-      </w:r>
-      <w:proofErr w:type="spellEnd"/>
-      <w:r>
-        <w:rPr>
-          <w:rFonts w:asciiTheme="minorHAnsi" w:hAnsiTheme="minorHAnsi"/>
-          <w:sz w:val="22"/>
-          <w:szCs w:val="22"/>
-        </w:rPr>
-        <w:t xml:space="preserve"> report that </w:t>
-      </w:r>
-      <w:proofErr w:type="spellStart"/>
-      <w:r>
-        <w:rPr>
-          <w:rFonts w:asciiTheme="minorHAnsi" w:hAnsiTheme="minorHAnsi"/>
-          <w:sz w:val="22"/>
-          <w:szCs w:val="22"/>
-        </w:rPr>
-        <w:t>includes</w:t>
-      </w:r>
-      <w:proofErr w:type="spellEnd"/>
-      <w:r>
-        <w:rPr>
-          <w:rFonts w:asciiTheme="minorHAnsi" w:hAnsiTheme="minorHAnsi"/>
-          <w:sz w:val="22"/>
-          <w:szCs w:val="22"/>
-        </w:rPr>
-        <w:t xml:space="preserve"> a </w:t>
-      </w:r>
-      <w:proofErr w:type="spellStart"/>
-      <w:r>
-        <w:rPr>
-          <w:rFonts w:asciiTheme="minorHAnsi" w:hAnsiTheme="minorHAnsi"/>
-          <w:sz w:val="22"/>
-          <w:szCs w:val="22"/>
-        </w:rPr>
-        <w:t>hypnogram</w:t>
-      </w:r>
-      <w:proofErr w:type="spellEnd"/>
-      <w:r>
-        <w:rPr>
-          <w:rFonts w:asciiTheme="minorHAnsi" w:hAnsiTheme="minorHAnsi"/>
-          <w:sz w:val="22"/>
-          <w:szCs w:val="22"/>
-        </w:rPr>
-        <w:t xml:space="preserve"> (with an EMG?), plus a </w:t>
-      </w:r>
-      <w:proofErr w:type="spellStart"/>
-      <w:r>
-        <w:rPr>
-          <w:rFonts w:asciiTheme="minorHAnsi" w:hAnsiTheme="minorHAnsi"/>
-          <w:sz w:val="22"/>
-          <w:szCs w:val="22"/>
-        </w:rPr>
-        <w:t>table</w:t>
-      </w:r>
-      <w:proofErr w:type="spellEnd"/>
-      <w:r>
-        <w:rPr>
-          <w:rFonts w:asciiTheme="minorHAnsi" w:hAnsiTheme="minorHAnsi"/>
-          <w:sz w:val="22"/>
-          <w:szCs w:val="22"/>
-        </w:rPr>
-        <w:t xml:space="preserve"> that </w:t>
-      </w:r>
-      <w:proofErr w:type="spellStart"/>
-      <w:r>
-        <w:rPr>
-          <w:rFonts w:asciiTheme="minorHAnsi" w:hAnsiTheme="minorHAnsi"/>
-          <w:sz w:val="22"/>
-          <w:szCs w:val="22"/>
-        </w:rPr>
-        <w:t>includes</w:t>
-      </w:r>
-      <w:proofErr w:type="spellEnd"/>
-      <w:r>
-        <w:rPr>
-          <w:rFonts w:asciiTheme="minorHAnsi" w:hAnsiTheme="minorHAnsi"/>
-          <w:sz w:val="22"/>
-          <w:szCs w:val="22"/>
-        </w:rPr>
-        <w:t xml:space="preserve"> the </w:t>
+        <w:t>We concluded that</w:t>
+      </w:r>
+      <w:r>
+        <w:rPr>
+          <w:rFonts w:asciiTheme="minorHAnsi" w:hAnsiTheme="minorHAnsi"/>
+          <w:sz w:val="22"/>
+          <w:szCs w:val="22"/>
+        </w:rPr>
+        <w:t xml:space="preserve"> optimal setup is ECG + EOG + EMG.</w:t>
+      </w:r>
+      <w:r>
+        <w:rPr>
+          <w:rFonts w:asciiTheme="minorHAnsi" w:hAnsiTheme="minorHAnsi"/>
+          <w:sz w:val="22"/>
+          <w:szCs w:val="22"/>
+        </w:rPr>
+        <w:t xml:space="preserve"> The patient will be guided in the usage of these sensors, while the doctor will receive a report </w:t>
+      </w:r>
+      <w:r>
+        <w:rPr>
+          <w:rFonts w:asciiTheme="minorHAnsi" w:hAnsiTheme="minorHAnsi"/>
+          <w:sz w:val="22"/>
+          <w:szCs w:val="22"/>
+        </w:rPr>
+        <w:t>that includes a hypnogram with an</w:t>
+      </w:r>
+      <w:r>
+        <w:rPr>
+          <w:rFonts w:asciiTheme="minorHAnsi" w:hAnsiTheme="minorHAnsi"/>
+          <w:sz w:val="22"/>
+          <w:szCs w:val="22"/>
+        </w:rPr>
+        <w:t xml:space="preserve"> overlapped</w:t>
+      </w:r>
+      <w:r>
+        <w:rPr>
+          <w:rFonts w:asciiTheme="minorHAnsi" w:hAnsiTheme="minorHAnsi"/>
+          <w:sz w:val="22"/>
+          <w:szCs w:val="22"/>
+        </w:rPr>
+        <w:t xml:space="preserve"> EMG</w:t>
+      </w:r>
+      <w:r>
+        <w:rPr>
+          <w:rFonts w:asciiTheme="minorHAnsi" w:hAnsiTheme="minorHAnsi"/>
+          <w:sz w:val="22"/>
+          <w:szCs w:val="22"/>
+        </w:rPr>
+        <w:t xml:space="preserve"> plot, </w:t>
+      </w:r>
+      <w:r>
+        <w:rPr>
+          <w:rFonts w:asciiTheme="minorHAnsi" w:hAnsiTheme="minorHAnsi"/>
+          <w:sz w:val="22"/>
+          <w:szCs w:val="22"/>
+        </w:rPr>
+        <w:t xml:space="preserve">a table that includes the </w:t>
       </w:r>
       <w:proofErr w:type="spellStart"/>
       <w:r>
@@ -3902,26 +3436,225 @@
           <w:sz w:val="22"/>
           <w:szCs w:val="22"/>
         </w:rPr>
-        <w:t xml:space="preserve"> sleep stage and </w:t>
-      </w:r>
-      <w:proofErr w:type="spellStart"/>
-      <w:r>
-        <w:rPr>
-          <w:rFonts w:asciiTheme="minorHAnsi" w:hAnsiTheme="minorHAnsi"/>
-          <w:sz w:val="22"/>
-          <w:szCs w:val="22"/>
-        </w:rPr>
-        <w:t>other</w:t>
-      </w:r>
-      <w:proofErr w:type="spellEnd"/>
-      <w:r>
-        <w:rPr>
-          <w:rFonts w:asciiTheme="minorHAnsi" w:hAnsiTheme="minorHAnsi"/>
-          <w:sz w:val="22"/>
-          <w:szCs w:val="22"/>
-        </w:rPr>
-        <w:t xml:space="preserve"> indexes like PLMI. </w:t>
-      </w:r>
+        <w:t xml:space="preserve"> sleep stage and other </w:t>
+      </w:r>
+      <w:r>
+        <w:rPr>
+          <w:rFonts w:asciiTheme="minorHAnsi" w:hAnsiTheme="minorHAnsi"/>
+          <w:sz w:val="22"/>
+          <w:szCs w:val="22"/>
+        </w:rPr>
+        <w:t xml:space="preserve">useful </w:t>
+      </w:r>
+      <w:r>
+        <w:rPr>
+          <w:rFonts w:asciiTheme="minorHAnsi" w:hAnsiTheme="minorHAnsi"/>
+          <w:sz w:val="22"/>
+          <w:szCs w:val="22"/>
+        </w:rPr>
+        <w:t xml:space="preserve">indexes like PLMI. </w:t>
+      </w:r>
+    </w:p>
+    <w:p>
+      <w:pPr>
+        <w:spacing w:after="160" w:line="278" w:lineRule="auto"/>
+        <w:jc w:val="left"/>
+      </w:pPr>
+    </w:p>
+    <w:p>
+      <w:pPr>
+        <w:spacing w:line="240" w:lineRule="auto"/>
+        <w:rPr>
+          <w:rFonts w:asciiTheme="minorHAnsi" w:hAnsiTheme="minorHAnsi"/>
+          <w:i/>
+          <w:iCs/>
+          <w:sz w:val="22"/>
+          <w:szCs w:val="22"/>
+        </w:rPr>
+      </w:pPr>
+      <w:r>
+        <w:rPr>
+          <w:rFonts w:asciiTheme="minorHAnsi" w:hAnsiTheme="minorHAnsi"/>
+          <w:i/>
+          <w:iCs/>
+          <w:sz w:val="22"/>
+          <w:szCs w:val="22"/>
+        </w:rPr>
+        <w:t>Management</w:t>
+      </w:r>
+      <w:r>
+        <w:rPr>
+          <w:rFonts w:asciiTheme="minorHAnsi" w:hAnsiTheme="minorHAnsi"/>
+          <w:i/>
+          <w:iCs/>
+          <w:sz w:val="22"/>
+          <w:szCs w:val="22"/>
+        </w:rPr>
+        <w:t xml:space="preserve"> Phase</w:t>
+      </w:r>
+    </w:p>
+    <w:p>
+      <w:pPr>
+        <w:spacing w:line="240" w:lineRule="auto"/>
+        <w:rPr>
+          <w:rFonts w:asciiTheme="minorHAnsi" w:hAnsiTheme="minorHAnsi"/>
+          <w:sz w:val="22"/>
+          <w:szCs w:val="22"/>
+        </w:rPr>
+      </w:pPr>
+      <w:r>
+        <w:rPr>
+          <w:rFonts w:asciiTheme="minorHAnsi" w:hAnsiTheme="minorHAnsi"/>
+          <w:sz w:val="22"/>
+          <w:szCs w:val="22"/>
+        </w:rPr>
+        <w:t>To limit the cost of the necessary sensors, once the diagnosis is confirmed the monitoring of the condition can proceed with only the EMG sensor.</w:t>
+      </w:r>
+    </w:p>
+    <w:p>
+      <w:pPr>
+        <w:rPr>
+          <w:rFonts w:asciiTheme="minorHAnsi" w:hAnsiTheme="minorHAnsi"/>
+          <w:sz w:val="22"/>
+          <w:szCs w:val="22"/>
+          <w:lang w:val="en"/>
+        </w:rPr>
+      </w:pPr>
+      <w:r>
+        <w:rPr>
+          <w:rFonts w:asciiTheme="minorHAnsi" w:hAnsiTheme="minorHAnsi"/>
+          <w:sz w:val="22"/>
+          <w:szCs w:val="22"/>
+        </w:rPr>
+        <w:t xml:space="preserve">The system will support the patient in this phase, allowing him to keep track of its sleep </w:t>
+      </w:r>
+      <w:r>
+        <w:rPr>
+          <w:rFonts w:asciiTheme="minorHAnsi" w:hAnsiTheme="minorHAnsi"/>
+          <w:sz w:val="22"/>
+          <w:szCs w:val="22"/>
+          <w:lang w:val="en"/>
+        </w:rPr>
+        <w:t>through</w:t>
+      </w:r>
+      <w:r>
+        <w:rPr>
+          <w:rFonts w:asciiTheme="minorHAnsi" w:hAnsiTheme="minorHAnsi"/>
+          <w:sz w:val="22"/>
+          <w:szCs w:val="22"/>
+          <w:lang w:val="en"/>
+        </w:rPr>
+        <w:t xml:space="preserve"> a diary and facilitating the communication with the doctor. </w:t>
+      </w:r>
+    </w:p>
+    <w:p>
+      <w:pPr>
+        <w:pStyle w:val="Titolo1"/>
+        <w:spacing w:line="240" w:lineRule="auto"/>
+        <w:rPr>
+          <w:rStyle w:val="Enfasiintensa"/>
+          <w:rFonts w:asciiTheme="minorHAnsi" w:hAnsiTheme="minorHAnsi" w:cstheme="minorBidi"/>
+          <w:i w:val="0"/>
+          <w:sz w:val="32"/>
+          <w:szCs w:val="32"/>
+        </w:rPr>
+      </w:pPr>
+      <w:commentRangeStart w:id="4"/>
+      <w:commentRangeStart w:id="5"/>
+      <w:r>
+        <w:rPr>
+          <w:rFonts w:asciiTheme="minorHAnsi" w:hAnsiTheme="minorHAnsi" w:cstheme="minorBidi"/>
+          <w:sz w:val="32"/>
+          <w:szCs w:val="32"/>
+        </w:rPr>
+        <w:t xml:space="preserve">Main </w:t>
+      </w:r>
+      <w:commentRangeStart w:id="6"/>
+      <w:commentRangeStart w:id="7"/>
+      <w:commentRangeEnd w:id="4"/>
+      <w:r>
+        <w:rPr>
+          <w:rStyle w:val="Rimandocommento"/>
+        </w:rPr>
+        <w:commentReference w:id="4"/>
+      </w:r>
+      <w:commentRangeEnd w:id="5"/>
+      <w:r>
+        <w:rPr>
+          <w:rStyle w:val="Rimandocommento"/>
+        </w:rPr>
+        <w:commentReference w:id="5"/>
+      </w:r>
+      <w:r>
+        <w:rPr>
+          <w:rFonts w:asciiTheme="minorHAnsi" w:hAnsiTheme="minorHAnsi" w:cstheme="minorBidi"/>
+          <w:sz w:val="32"/>
+          <w:szCs w:val="32"/>
+        </w:rPr>
+        <w:t>literature findings</w:t>
+      </w:r>
+      <w:commentRangeEnd w:id="6"/>
+      <w:r>
+        <w:rPr>
+          <w:rStyle w:val="Rimandocommento"/>
+        </w:rPr>
+        <w:commentReference w:id="6"/>
+      </w:r>
+      <w:commentRangeEnd w:id="7"/>
+      <w:r>
+        <w:rPr>
+          <w:rStyle w:val="Rimandocommento"/>
+        </w:rPr>
+        <w:commentReference w:id="7"/>
+      </w:r>
+    </w:p>
+    <w:p>
+      <w:pPr>
+        <w:spacing w:line="240" w:lineRule="auto"/>
+        <w:rPr>
+          <w:rFonts w:asciiTheme="minorHAnsi" w:hAnsiTheme="minorHAnsi"/>
+          <w:sz w:val="22"/>
+          <w:szCs w:val="22"/>
+        </w:rPr>
+      </w:pPr>
+      <w:r>
+        <w:rPr>
+          <w:rFonts w:asciiTheme="minorHAnsi" w:hAnsiTheme="minorHAnsi"/>
+          <w:sz w:val="22"/>
+          <w:szCs w:val="22"/>
+        </w:rPr>
+        <w:t xml:space="preserve">In this section, we provide the main scientific papers and articles we consulted to implement a more realistic home monitoring system. </w:t>
+      </w:r>
+    </w:p>
+    <w:p>
+      <w:pPr>
+        <w:rPr>
+          <w:rFonts w:asciiTheme="minorHAnsi" w:hAnsiTheme="minorHAnsi"/>
+          <w:sz w:val="22"/>
+          <w:szCs w:val="22"/>
+          <w:lang w:val="en"/>
+        </w:rPr>
+      </w:pPr>
+    </w:p>
+    <w:p>
+      <w:pPr>
+        <w:rPr>
+          <w:rFonts w:asciiTheme="minorHAnsi" w:hAnsiTheme="minorHAnsi"/>
+          <w:sz w:val="22"/>
+          <w:szCs w:val="22"/>
+          <w:lang w:val="it-IT"/>
+        </w:rPr>
+      </w:pPr>
+    </w:p>
+    <w:p>
+      <w:pPr>
+        <w:spacing w:line="240" w:lineRule="auto"/>
+        <w:rPr>
+          <w:rFonts w:asciiTheme="minorHAnsi" w:hAnsiTheme="minorHAnsi"/>
+          <w:sz w:val="22"/>
+          <w:szCs w:val="22"/>
+        </w:rPr>
+      </w:pPr>
     </w:p>
     <w:p>
       <w:pPr>
@@ -3959,7 +3692,7 @@
             <w:autoSpaceDE w:val="0"/>
             <w:autoSpaceDN w:val="0"/>
             <w:ind w:hanging="640"/>
-            <w:divId w:val="65808873"/>
+            <w:divId w:val="1004746372"/>
             <w:rPr>
               <w:rFonts w:eastAsia="Times New Roman"/>
             </w:rPr>
@@ -4025,7 +3758,7 @@
             <w:autoSpaceDE w:val="0"/>
             <w:autoSpaceDN w:val="0"/>
             <w:ind w:hanging="640"/>
-            <w:divId w:val="494343039"/>
+            <w:divId w:val="801390129"/>
             <w:rPr>
               <w:rFonts w:eastAsia="Times New Roman"/>
             </w:rPr>
@@ -4091,7 +3824,7 @@
             <w:autoSpaceDE w:val="0"/>
             <w:autoSpaceDN w:val="0"/>
             <w:ind w:hanging="640"/>
-            <w:divId w:val="264119816"/>
+            <w:divId w:val="1163399229"/>
             <w:rPr>
               <w:rFonts w:eastAsia="Times New Roman"/>
             </w:rPr>
@@ -4223,7 +3956,7 @@
             <w:autoSpaceDE w:val="0"/>
             <w:autoSpaceDN w:val="0"/>
             <w:ind w:hanging="640"/>
-            <w:divId w:val="645864571"/>
+            <w:divId w:val="1401713181"/>
             <w:rPr>
               <w:rFonts w:eastAsia="Times New Roman"/>
             </w:rPr>
@@ -4275,7 +4008,7 @@
             <w:autoSpaceDE w:val="0"/>
             <w:autoSpaceDN w:val="0"/>
             <w:ind w:hanging="640"/>
-            <w:divId w:val="1975285108"/>
+            <w:divId w:val="336465505"/>
             <w:rPr>
               <w:rFonts w:eastAsia="Times New Roman"/>
             </w:rPr>
@@ -4354,6 +4087,107 @@
     </w:sectPr>
   </w:body>
 </w:document>
+</file>
+
+<file path=word/comments.xml><?xml version="1.0" encoding="utf-8"?>
+<w:comments xmlns:wpc="http://schemas.microsoft.com/office/word/2010/wordprocessingCanvas" xmlns:cx="http://schemas.microsoft.com/office/drawing/2014/chartex" xmlns:cx1="http://schemas.microsoft.com/office/drawing/2015/9/8/chartex" xmlns:cx2="http://schemas.microsoft.com/office/drawing/2015/10/21/chartex" xmlns:cx3="http://schemas.microsoft.com/office/drawing/2016/5/9/chartex" xmlns:cx4="http://schemas.microsoft.com/office/drawing/2016/5/10/chartex" xmlns:cx5="http://schemas.microsoft.com/office/drawing/2016/5/11/chartex" xmlns:cx6="http://schemas.microsoft.com/office/drawing/2016/5/12/chartex" xmlns:cx7="http://schemas.microsoft.com/office/drawing/2016/5/13/chartex" xmlns:cx8="http://schemas.microsoft.com/office/drawing/2016/5/14/chartex" xmlns:mc="http://schemas.openxmlformats.org/markup-compatibility/2006" xmlns:aink="http://schemas.microsoft.com/office/drawing/2016/ink" xmlns:am3d="http://schemas.microsoft.com/office/drawing/2017/model3d" xmlns:o="urn:schemas-microsoft-com:office:office" xmlns:oel="http://schemas.microsoft.com/office/2019/extlst" xmlns:r="http://schemas.openxmlformats.org/officeDocument/2006/relationships" xmlns:m="http://schemas.openxmlformats.org/officeDocument/2006/math" xmlns:v="urn:schemas-microsoft-com:vml" xmlns:wp14="http://schemas.microsoft.com/office/word/2010/wordprocessingDrawing" xmlns:wp="http://schemas.openxmlformats.org/drawingml/2006/wordprocessingDrawing" xmlns:w10="urn:schemas-microsoft-com:office:word" xmlns:w="http://schemas.openxmlformats.org/wordprocessingml/2006/main" xmlns:w14="http://schemas.microsoft.com/office/word/2010/wordml" xmlns:w15="http://schemas.microsoft.com/office/word/2012/wordml" xmlns:w16cex="http://schemas.microsoft.com/office/word/2018/wordml/cex" xmlns:w16cid="http://schemas.microsoft.com/office/word/2016/wordml/cid" xmlns:w16="http://schemas.microsoft.com/office/word/2018/wordml" xmlns:w16du="http://schemas.microsoft.com/office/word/2023/wordml/word16du" xmlns:w16sdtdh="http://schemas.microsoft.com/office/word/2020/wordml/sdtdatahash" xmlns:w16sdtfl="http://schemas.microsoft.com/office/word/2024/wordml/sdtformatlock" xmlns:w16se="http://schemas.microsoft.com/office/word/2015/wordml/symex" xmlns:wpg="http://schemas.microsoft.com/office/word/2010/wordprocessingGroup" xmlns:wpi="http://schemas.microsoft.com/office/word/2010/wordprocessingInk" xmlns:wne="http://schemas.microsoft.com/office/word/2006/wordml" xmlns:wps="http://schemas.microsoft.com/office/word/2010/wordprocessingShape" mc:Ignorable="w14 w15 w16se w16cid w16 w16cex w16sdtdh w16sdtfl w16du wp14">
+  <w:comment w:id="4" w:author="Emma Crespi" w:date="2024-04-13T10:22:00Z" w:initials="EC">
+    <w:p>
+      <w:pPr>
+        <w:pStyle w:val="Testocommento"/>
+      </w:pPr>
+      <w:r>
+        <w:t>Magari chiamarlo Main findings?</w:t>
+      </w:r>
+      <w:r>
+        <w:rPr>
+          <w:rStyle w:val="Rimandocommento"/>
+        </w:rPr>
+        <w:annotationRef/>
+      </w:r>
+    </w:p>
+  </w:comment>
+  <w:comment w:id="5" w:author="Annamaria De Togni" w:date="2024-04-13T15:05:00Z" w:initials="AD">
+    <w:p>
+      <w:pPr>
+        <w:pStyle w:val="Testocommento"/>
+        <w:jc w:val="left"/>
+      </w:pPr>
+      <w:r>
+        <w:rPr>
+          <w:rStyle w:val="Rimandocommento"/>
+        </w:rPr>
+        <w:annotationRef/>
+      </w:r>
+      <w:r>
+        <w:t>Main litterature findings?</w:t>
+      </w:r>
+      <w:r>
+        <w:br/>
+      </w:r>
+    </w:p>
+  </w:comment>
+  <w:comment w:id="6" w:author="Annamaria De Togni" w:date="2024-04-12T21:04:00Z" w:initials="AD">
+    <w:p>
+      <w:pPr>
+        <w:pStyle w:val="Testocommento"/>
+        <w:jc w:val="left"/>
+      </w:pPr>
+      <w:r>
+        <w:rPr>
+          <w:rStyle w:val="Rimandocommento"/>
+        </w:rPr>
+        <w:annotationRef/>
+      </w:r>
+      <w:r>
+        <w:t>Per ora ho messo le cose più importanti messe nel progetto, manca solo qualcosa relativo al lifestyle, ma non saprei se inserirlo qui o nella parte in cui parliamo del questionario</w:t>
+      </w:r>
+    </w:p>
+  </w:comment>
+  <w:comment w:id="7" w:author="Emma Crespi" w:date="2024-04-18T13:24:00Z" w:initials="EC">
+    <w:p>
+      <w:pPr>
+        <w:pStyle w:val="Testocommento"/>
+      </w:pPr>
+      <w:r>
+        <w:t>io le metterei nella parte dove parliamo del questionario</w:t>
+      </w:r>
+      <w:r>
+        <w:rPr>
+          <w:rStyle w:val="Rimandocommento"/>
+        </w:rPr>
+        <w:annotationRef/>
+      </w:r>
+    </w:p>
+  </w:comment>
+</w:comments>
+</file>
+
+<file path=word/commentsExtended.xml><?xml version="1.0" encoding="utf-8"?>
+<w15:commentsEx xmlns:wpc="http://schemas.microsoft.com/office/word/2010/wordprocessingCanvas" xmlns:cx="http://schemas.microsoft.com/office/drawing/2014/chartex" xmlns:cx1="http://schemas.microsoft.com/office/drawing/2015/9/8/chartex" xmlns:cx2="http://schemas.microsoft.com/office/drawing/2015/10/21/chartex" xmlns:cx3="http://schemas.microsoft.com/office/drawing/2016/5/9/chartex" xmlns:cx4="http://schemas.microsoft.com/office/drawing/2016/5/10/chartex" xmlns:cx5="http://schemas.microsoft.com/office/drawing/2016/5/11/chartex" xmlns:cx6="http://schemas.microsoft.com/office/drawing/2016/5/12/chartex" xmlns:cx7="http://schemas.microsoft.com/office/drawing/2016/5/13/chartex" xmlns:cx8="http://schemas.microsoft.com/office/drawing/2016/5/14/chartex" xmlns:mc="http://schemas.openxmlformats.org/markup-compatibility/2006" xmlns:aink="http://schemas.microsoft.com/office/drawing/2016/ink" xmlns:am3d="http://schemas.microsoft.com/office/drawing/2017/model3d" xmlns:o="urn:schemas-microsoft-com:office:office" xmlns:oel="http://schemas.microsoft.com/office/2019/extlst" xmlns:r="http://schemas.openxmlformats.org/officeDocument/2006/relationships" xmlns:m="http://schemas.openxmlformats.org/officeDocument/2006/math" xmlns:v="urn:schemas-microsoft-com:vml" xmlns:wp14="http://schemas.microsoft.com/office/word/2010/wordprocessingDrawing" xmlns:wp="http://schemas.openxmlformats.org/drawingml/2006/wordprocessingDrawing" xmlns:w10="urn:schemas-microsoft-com:office:word" xmlns:w="http://schemas.openxmlformats.org/wordprocessingml/2006/main" xmlns:w14="http://schemas.microsoft.com/office/word/2010/wordml" xmlns:w15="http://schemas.microsoft.com/office/word/2012/wordml" xmlns:w16cex="http://schemas.microsoft.com/office/word/2018/wordml/cex" xmlns:w16cid="http://schemas.microsoft.com/office/word/2016/wordml/cid" xmlns:w16="http://schemas.microsoft.com/office/word/2018/wordml" xmlns:w16du="http://schemas.microsoft.com/office/word/2023/wordml/word16du" xmlns:w16sdtdh="http://schemas.microsoft.com/office/word/2020/wordml/sdtdatahash" xmlns:w16sdtfl="http://schemas.microsoft.com/office/word/2024/wordml/sdtformatlock" xmlns:w16se="http://schemas.microsoft.com/office/word/2015/wordml/symex" xmlns:wpg="http://schemas.microsoft.com/office/word/2010/wordprocessingGroup" xmlns:wpi="http://schemas.microsoft.com/office/word/2010/wordprocessingInk" xmlns:wne="http://schemas.microsoft.com/office/word/2006/wordml" xmlns:wps="http://schemas.microsoft.com/office/word/2010/wordprocessingShape" mc:Ignorable="w14 w15 w16se w16cid w16 w16cex w16sdtdh w16sdtfl w16du wp14">
+  <w15:commentEx w15:paraId="68884F06" w15:done="1"/>
+  <w15:commentEx w15:paraId="504C9735" w15:paraIdParent="68884F06" w15:done="1"/>
+  <w15:commentEx w15:paraId="2551BA07" w15:done="1"/>
+  <w15:commentEx w15:paraId="4B5A55FD" w15:paraIdParent="2551BA07" w15:done="1"/>
+</w15:commentsEx>
+</file>
+
+<file path=word/commentsExtensible.xml><?xml version="1.0" encoding="utf-8"?>
+<w16cex:commentsExtensible xmlns:wpc="http://schemas.microsoft.com/office/word/2010/wordprocessingCanvas" xmlns:cx="http://schemas.microsoft.com/office/drawing/2014/chartex" xmlns:cx1="http://schemas.microsoft.com/office/drawing/2015/9/8/chartex" xmlns:cx2="http://schemas.microsoft.com/office/drawing/2015/10/21/chartex" xmlns:cx3="http://schemas.microsoft.com/office/drawing/2016/5/9/chartex" xmlns:cx4="http://schemas.microsoft.com/office/drawing/2016/5/10/chartex" xmlns:cx5="http://schemas.microsoft.com/office/drawing/2016/5/11/chartex" xmlns:cx6="http://schemas.microsoft.com/office/drawing/2016/5/12/chartex" xmlns:cx7="http://schemas.microsoft.com/office/drawing/2016/5/13/chartex" xmlns:cx8="http://schemas.microsoft.com/office/drawing/2016/5/14/chartex" xmlns:cr="http://schemas.microsoft.com/office/comments/2020/reactions" xmlns:mc="http://schemas.openxmlformats.org/markup-compatibility/2006" xmlns:aink="http://schemas.microsoft.com/office/drawing/2016/ink" xmlns:am3d="http://schemas.microsoft.com/office/drawing/2017/model3d" xmlns:o="urn:schemas-microsoft-com:office:office" xmlns:oel="http://schemas.microsoft.com/office/2019/extlst" xmlns:r="http://schemas.openxmlformats.org/officeDocument/2006/relationships" xmlns:m="http://schemas.openxmlformats.org/officeDocument/2006/math" xmlns:v="urn:schemas-microsoft-com:vml" xmlns:wp14="http://schemas.microsoft.com/office/word/2010/wordprocessingDrawing" xmlns:wp="http://schemas.openxmlformats.org/drawingml/2006/wordprocessingDrawing" xmlns:w10="urn:schemas-microsoft-com:office:word" xmlns:w="http://schemas.openxmlformats.org/wordprocessingml/2006/main" xmlns:w14="http://schemas.microsoft.com/office/word/2010/wordml" xmlns:w15="http://schemas.microsoft.com/office/word/2012/wordml" xmlns:w16cex="http://schemas.microsoft.com/office/word/2018/wordml/cex" xmlns:w16cid="http://schemas.microsoft.com/office/word/2016/wordml/cid" xmlns:w16="http://schemas.microsoft.com/office/word/2018/wordml" xmlns:w16du="http://schemas.microsoft.com/office/word/2023/wordml/word16du" xmlns:w16sdtdh="http://schemas.microsoft.com/office/word/2020/wordml/sdtdatahash" xmlns:w16sdtfl="http://schemas.microsoft.com/office/word/2024/wordml/sdtformatlock" xmlns:w16se="http://schemas.microsoft.com/office/word/2015/wordml/symex" xmlns:wpg="http://schemas.microsoft.com/office/word/2010/wordprocessingGroup" xmlns:wpi="http://schemas.microsoft.com/office/word/2010/wordprocessingInk" xmlns:wne="http://schemas.microsoft.com/office/word/2006/wordml" xmlns:wps="http://schemas.microsoft.com/office/word/2010/wordprocessingShape" mc:Ignorable="w14 w15 w16se w16cid w16 w16cex w16sdtdh w16sdtfl cr w16du wp14">
+  <w16cex:commentExtensible w16cex:durableId="44D851F8" w16cex:dateUtc="2024-04-13T08:22:00Z"/>
+  <w16cex:commentExtensible w16cex:durableId="0F0D2473" w16cex:dateUtc="2024-04-13T13:05:00Z"/>
+  <w16cex:commentExtensible w16cex:durableId="4E7A04B2" w16cex:dateUtc="2024-04-12T19:04:00Z"/>
+  <w16cex:commentExtensible w16cex:durableId="6110F342" w16cex:dateUtc="2024-04-18T11:24:00Z"/>
+</w16cex:commentsExtensible>
+</file>
+
+<file path=word/commentsIds.xml><?xml version="1.0" encoding="utf-8"?>
+<w16cid:commentsIds xmlns:wpc="http://schemas.microsoft.com/office/word/2010/wordprocessingCanvas" xmlns:cx="http://schemas.microsoft.com/office/drawing/2014/chartex" xmlns:cx1="http://schemas.microsoft.com/office/drawing/2015/9/8/chartex" xmlns:cx2="http://schemas.microsoft.com/office/drawing/2015/10/21/chartex" xmlns:cx3="http://schemas.microsoft.com/office/drawing/2016/5/9/chartex" xmlns:cx4="http://schemas.microsoft.com/office/drawing/2016/5/10/chartex" xmlns:cx5="http://schemas.microsoft.com/office/drawing/2016/5/11/chartex" xmlns:cx6="http://schemas.microsoft.com/office/drawing/2016/5/12/chartex" xmlns:cx7="http://schemas.microsoft.com/office/drawing/2016/5/13/chartex" xmlns:cx8="http://schemas.microsoft.com/office/drawing/2016/5/14/chartex" xmlns:mc="http://schemas.openxmlformats.org/markup-compatibility/2006" xmlns:aink="http://schemas.microsoft.com/office/drawing/2016/ink" xmlns:am3d="http://schemas.microsoft.com/office/drawing/2017/model3d" xmlns:o="urn:schemas-microsoft-com:office:office" xmlns:oel="http://schemas.microsoft.com/office/2019/extlst" xmlns:r="http://schemas.openxmlformats.org/officeDocument/2006/relationships" xmlns:m="http://schemas.openxmlformats.org/officeDocument/2006/math" xmlns:v="urn:schemas-microsoft-com:vml" xmlns:wp14="http://schemas.microsoft.com/office/word/2010/wordprocessingDrawing" xmlns:wp="http://schemas.openxmlformats.org/drawingml/2006/wordprocessingDrawing" xmlns:w10="urn:schemas-microsoft-com:office:word" xmlns:w="http://schemas.openxmlformats.org/wordprocessingml/2006/main" xmlns:w14="http://schemas.microsoft.com/office/word/2010/wordml" xmlns:w15="http://schemas.microsoft.com/office/word/2012/wordml" xmlns:w16cex="http://schemas.microsoft.com/office/word/2018/wordml/cex" xmlns:w16cid="http://schemas.microsoft.com/office/word/2016/wordml/cid" xmlns:w16="http://schemas.microsoft.com/office/word/2018/wordml" xmlns:w16du="http://schemas.microsoft.com/office/word/2023/wordml/word16du" xmlns:w16sdtdh="http://schemas.microsoft.com/office/word/2020/wordml/sdtdatahash" xmlns:w16sdtfl="http://schemas.microsoft.com/office/word/2024/wordml/sdtformatlock" xmlns:w16se="http://schemas.microsoft.com/office/word/2015/wordml/symex" xmlns:wpg="http://schemas.microsoft.com/office/word/2010/wordprocessingGroup" xmlns:wpi="http://schemas.microsoft.com/office/word/2010/wordprocessingInk" xmlns:wne="http://schemas.microsoft.com/office/word/2006/wordml" xmlns:wps="http://schemas.microsoft.com/office/word/2010/wordprocessingShape" mc:Ignorable="w14 w15 w16se w16cid w16 w16cex w16sdtdh w16sdtfl w16du wp14">
+  <w16cid:commentId w16cid:paraId="68884F06" w16cid:durableId="44D851F8"/>
+  <w16cid:commentId w16cid:paraId="504C9735" w16cid:durableId="0F0D2473"/>
+  <w16cid:commentId w16cid:paraId="2551BA07" w16cid:durableId="4E7A04B2"/>
+  <w16cid:commentId w16cid:paraId="4B5A55FD" w16cid:durableId="6110F342"/>
+</w16cid:commentsIds>
 </file>
 
 <file path=word/endnotes.xml><?xml version="1.0" encoding="utf-8"?>
@@ -4625,6 +4459,17 @@
     <w:abstractNumId w:val="1"/>
   </w:num>
 </w:numbering>
+</file>
+
+<file path=word/people.xml><?xml version="1.0" encoding="utf-8"?>
+<w15:people xmlns:wpc="http://schemas.microsoft.com/office/word/2010/wordprocessingCanvas" xmlns:cx="http://schemas.microsoft.com/office/drawing/2014/chartex" xmlns:cx1="http://schemas.microsoft.com/office/drawing/2015/9/8/chartex" xmlns:cx2="http://schemas.microsoft.com/office/drawing/2015/10/21/chartex" xmlns:cx3="http://schemas.microsoft.com/office/drawing/2016/5/9/chartex" xmlns:cx4="http://schemas.microsoft.com/office/drawing/2016/5/10/chartex" xmlns:cx5="http://schemas.microsoft.com/office/drawing/2016/5/11/chartex" xmlns:cx6="http://schemas.microsoft.com/office/drawing/2016/5/12/chartex" xmlns:cx7="http://schemas.microsoft.com/office/drawing/2016/5/13/chartex" xmlns:cx8="http://schemas.microsoft.com/office/drawing/2016/5/14/chartex" xmlns:mc="http://schemas.openxmlformats.org/markup-compatibility/2006" xmlns:aink="http://schemas.microsoft.com/office/drawing/2016/ink" xmlns:am3d="http://schemas.microsoft.com/office/drawing/2017/model3d" xmlns:o="urn:schemas-microsoft-com:office:office" xmlns:oel="http://schemas.microsoft.com/office/2019/extlst" xmlns:r="http://schemas.openxmlformats.org/officeDocument/2006/relationships" xmlns:m="http://schemas.openxmlformats.org/officeDocument/2006/math" xmlns:v="urn:schemas-microsoft-com:vml" xmlns:wp14="http://schemas.microsoft.com/office/word/2010/wordprocessingDrawing" xmlns:wp="http://schemas.openxmlformats.org/drawingml/2006/wordprocessingDrawing" xmlns:w10="urn:schemas-microsoft-com:office:word" xmlns:w="http://schemas.openxmlformats.org/wordprocessingml/2006/main" xmlns:w14="http://schemas.microsoft.com/office/word/2010/wordml" xmlns:w15="http://schemas.microsoft.com/office/word/2012/wordml" xmlns:w16cex="http://schemas.microsoft.com/office/word/2018/wordml/cex" xmlns:w16cid="http://schemas.microsoft.com/office/word/2016/wordml/cid" xmlns:w16="http://schemas.microsoft.com/office/word/2018/wordml" xmlns:w16du="http://schemas.microsoft.com/office/word/2023/wordml/word16du" xmlns:w16sdtdh="http://schemas.microsoft.com/office/word/2020/wordml/sdtdatahash" xmlns:w16sdtfl="http://schemas.microsoft.com/office/word/2024/wordml/sdtformatlock" xmlns:w16se="http://schemas.microsoft.com/office/word/2015/wordml/symex" xmlns:wpg="http://schemas.microsoft.com/office/word/2010/wordprocessingGroup" xmlns:wpi="http://schemas.microsoft.com/office/word/2010/wordprocessingInk" xmlns:wne="http://schemas.microsoft.com/office/word/2006/wordml" xmlns:wps="http://schemas.microsoft.com/office/word/2010/wordprocessingShape" mc:Ignorable="w14 w15 w16se w16cid w16 w16cex w16sdtdh w16sdtfl w16du wp14">
+  <w15:person w15:author="Emma Crespi">
+    <w15:presenceInfo w15:providerId="AD" w15:userId="S::10722321@polimi.it::8599b004-e141-4535-a57a-ac3894ca835e"/>
+  </w15:person>
+  <w15:person w15:author="Annamaria De Togni">
+    <w15:presenceInfo w15:providerId="AD" w15:userId="S::10680808@polimi.it::eb131cc4-3ae6-4d0e-b65d-5435f50ed70f"/>
+  </w15:person>
+</w15:people>
 </file>
 
 <file path=word/styles.xml><?xml version="1.0" encoding="utf-8"?>
@@ -5706,6 +5551,39 @@
       <w:color w:val="666666"/>
     </w:rPr>
   </w:style>
+  <w:style w:type="paragraph" w:styleId="PreformattatoHTML">
+    <w:name w:val="HTML Preformatted"/>
+    <w:basedOn w:val="Normale"/>
+    <w:link w:val="PreformattatoHTMLCarattere"/>
+    <w:uiPriority w:val="99"/>
+    <w:semiHidden/>
+    <w:unhideWhenUsed/>
+    <w:rsid w:val="00E8487E"/>
+    <w:pPr>
+      <w:spacing w:line="240" w:lineRule="auto"/>
+    </w:pPr>
+    <w:rPr>
+      <w:rFonts w:ascii="Consolas" w:hAnsi="Consolas"/>
+      <w:sz w:val="20"/>
+      <w:szCs w:val="20"/>
+    </w:rPr>
+  </w:style>
+  <w:style w:type="character" w:customStyle="1" w:styleId="PreformattatoHTMLCarattere">
+    <w:name w:val="Preformattato HTML Carattere"/>
+    <w:basedOn w:val="Carpredefinitoparagrafo"/>
+    <w:link w:val="PreformattatoHTML"/>
+    <w:uiPriority w:val="99"/>
+    <w:semiHidden/>
+    <w:rsid w:val="00E8487E"/>
+    <w:rPr>
+      <w:rFonts w:ascii="Consolas" w:hAnsi="Consolas"/>
+      <w:kern w:val="0"/>
+      <w:sz w:val="20"/>
+      <w:szCs w:val="20"/>
+      <w:lang w:val="en-GB"/>
+      <w14:ligatures w14:val="none"/>
+    </w:rPr>
+  </w:style>
 </w:styles>
 </file>
 
@@ -5770,6 +5648,13 @@
     <w:pitch w:val="variable"/>
     <w:sig w:usb0="20000287" w:usb1="00000003" w:usb2="00000000" w:usb3="00000000" w:csb0="0000019F" w:csb1="00000000"/>
   </w:font>
+  <w:font w:name="Consolas">
+    <w:panose1 w:val="020B0609020204030204"/>
+    <w:charset w:val="00"/>
+    <w:family w:val="modern"/>
+    <w:pitch w:val="fixed"/>
+    <w:sig w:usb0="E00006FF" w:usb1="0000FCFF" w:usb2="00000001" w:usb3="00000000" w:csb0="0000019F" w:csb1="00000000"/>
+  </w:font>
 </w:fonts>
 </file>
 
@@ -5790,9 +5675,9 @@
   </w:compat>
   <w:rsids>
     <w:rsidRoot w:val="00AA7E84"/>
-    <w:rsid w:val="00651DC4"/>
     <w:rsid w:val="007B0FA7"/>
     <w:rsid w:val="00AA7E84"/>
+    <w:rsid w:val="00FF39CF"/>
   </w:rsids>
   <m:mathPr>
     <m:mathFont m:val="Cambria Math"/>

</xml_diff>